<commit_message>
started implementing some logic for package user and quiz
</commit_message>
<xml_diff>
--- a/Analyse.docx
+++ b/Analyse.docx
@@ -17,16 +17,91 @@
           <w:u w:val="single"/>
           <w:lang w:val="nl-NL"/>
         </w:rPr>
-        <w:t>Groep9:</w:t>
-      </w:r>
-      <w:r>
-        <w:rPr>
-          <w:rFonts w:ascii="Arial" w:hAnsi="Arial" w:cs="Arial"/>
-          <w:szCs w:val="24"/>
-          <w:lang w:val="nl-NL"/>
-        </w:rPr>
-        <w:t xml:space="preserve"> Hannes Demuynck, Emiel Huyghe, Garben Tanghe, Arthur Crapé</w:t>
-      </w:r>
+        <w:t>Groep</w:t>
+      </w:r>
+      <w:r>
+        <w:rPr>
+          <w:rFonts w:ascii="Arial" w:hAnsi="Arial" w:cs="Arial"/>
+          <w:szCs w:val="24"/>
+          <w:u w:val="single"/>
+          <w:lang w:val="nl-NL"/>
+        </w:rPr>
+        <w:t xml:space="preserve"> </w:t>
+      </w:r>
+      <w:r>
+        <w:rPr>
+          <w:rFonts w:ascii="Arial" w:hAnsi="Arial" w:cs="Arial"/>
+          <w:szCs w:val="24"/>
+          <w:u w:val="single"/>
+          <w:lang w:val="nl-NL"/>
+        </w:rPr>
+        <w:t>9:</w:t>
+      </w:r>
+      <w:r>
+        <w:rPr>
+          <w:rFonts w:ascii="Arial" w:hAnsi="Arial" w:cs="Arial"/>
+          <w:szCs w:val="24"/>
+          <w:lang w:val="nl-NL"/>
+        </w:rPr>
+        <w:t xml:space="preserve"> </w:t>
+      </w:r>
+      <w:r>
+        <w:rPr>
+          <w:rFonts w:ascii="Arial" w:hAnsi="Arial" w:cs="Arial"/>
+          <w:szCs w:val="24"/>
+          <w:lang w:val="nl-NL"/>
+        </w:rPr>
+        <w:t>Arthur Crapé</w:t>
+      </w:r>
+      <w:r>
+        <w:rPr>
+          <w:rFonts w:ascii="Arial" w:hAnsi="Arial" w:cs="Arial"/>
+          <w:szCs w:val="24"/>
+          <w:lang w:val="nl-NL"/>
+        </w:rPr>
+        <w:t>,</w:t>
+      </w:r>
+      <w:r>
+        <w:rPr>
+          <w:rFonts w:ascii="Arial" w:hAnsi="Arial" w:cs="Arial"/>
+          <w:szCs w:val="24"/>
+          <w:lang w:val="nl-NL"/>
+        </w:rPr>
+        <w:t xml:space="preserve"> </w:t>
+      </w:r>
+      <w:r>
+        <w:rPr>
+          <w:rFonts w:ascii="Arial" w:hAnsi="Arial" w:cs="Arial"/>
+          <w:szCs w:val="24"/>
+          <w:lang w:val="nl-NL"/>
+        </w:rPr>
+        <w:t>Hannes Demuynck, Emiel Huyghe</w:t>
+      </w:r>
+      <w:r>
+        <w:rPr>
+          <w:rFonts w:ascii="Arial" w:hAnsi="Arial" w:cs="Arial"/>
+          <w:szCs w:val="24"/>
+          <w:lang w:val="nl-NL"/>
+        </w:rPr>
+        <w:t xml:space="preserve"> &amp;</w:t>
+      </w:r>
+      <w:r>
+        <w:rPr>
+          <w:rFonts w:ascii="Arial" w:hAnsi="Arial" w:cs="Arial"/>
+          <w:szCs w:val="24"/>
+          <w:lang w:val="nl-NL"/>
+        </w:rPr>
+        <w:t xml:space="preserve"> Garben Tanghe</w:t>
+      </w:r>
+    </w:p>
+    <w:p>
+      <w:pPr>
+        <w:rPr>
+          <w:rFonts w:ascii="Arial" w:hAnsi="Arial" w:cs="Arial"/>
+          <w:szCs w:val="24"/>
+          <w:lang w:val="nl-NL"/>
+        </w:rPr>
+      </w:pPr>
     </w:p>
     <w:p>
       <w:pPr>
@@ -572,8 +647,6 @@
         </w:rPr>
         <w:t>tart op level 1 met 0 xp.</w:t>
       </w:r>
-      <w:bookmarkStart w:id="0" w:name="_GoBack"/>
-      <w:bookmarkEnd w:id="0"/>
     </w:p>
     <w:p>
       <w:pPr>
@@ -2751,7 +2824,7 @@
     <w:p>
       <w:pPr>
         <w:pStyle w:val="ListParagraph"/>
-        <w:ind w:left="360"/>
+        <w:ind w:left="708"/>
         <w:jc w:val="both"/>
         <w:rPr>
           <w:rFonts w:ascii="Arial" w:hAnsi="Arial" w:cs="Arial"/>
@@ -2810,7 +2883,7 @@
     <w:p>
       <w:pPr>
         <w:pStyle w:val="ListParagraph"/>
-        <w:ind w:left="360"/>
+        <w:ind w:left="708"/>
         <w:jc w:val="both"/>
         <w:rPr>
           <w:rFonts w:ascii="Arial" w:hAnsi="Arial" w:cs="Arial"/>
@@ -2842,7 +2915,7 @@
     <w:p>
       <w:pPr>
         <w:pStyle w:val="ListParagraph"/>
-        <w:ind w:left="360"/>
+        <w:ind w:left="708"/>
         <w:jc w:val="both"/>
         <w:rPr>
           <w:rFonts w:ascii="Arial" w:hAnsi="Arial" w:cs="Arial"/>
@@ -2923,7 +2996,7 @@
     <w:p>
       <w:pPr>
         <w:pStyle w:val="ListParagraph"/>
-        <w:ind w:left="360"/>
+        <w:ind w:left="708"/>
         <w:jc w:val="both"/>
         <w:rPr>
           <w:rFonts w:ascii="Arial" w:hAnsi="Arial" w:cs="Arial"/>
@@ -2960,7 +3033,7 @@
     <w:p>
       <w:pPr>
         <w:pStyle w:val="ListParagraph"/>
-        <w:ind w:left="360"/>
+        <w:ind w:left="708"/>
         <w:jc w:val="both"/>
         <w:rPr>
           <w:rFonts w:ascii="Arial" w:hAnsi="Arial" w:cs="Arial"/>
@@ -3044,7 +3117,7 @@
     <w:p>
       <w:pPr>
         <w:pStyle w:val="ListParagraph"/>
-        <w:ind w:left="360"/>
+        <w:ind w:left="708"/>
         <w:jc w:val="both"/>
         <w:rPr>
           <w:rFonts w:ascii="Arial" w:hAnsi="Arial" w:cs="Arial"/>
@@ -3085,7 +3158,7 @@
     <w:p>
       <w:pPr>
         <w:pStyle w:val="ListParagraph"/>
-        <w:ind w:left="360"/>
+        <w:ind w:left="708"/>
         <w:jc w:val="both"/>
         <w:rPr>
           <w:rFonts w:ascii="Arial" w:hAnsi="Arial" w:cs="Arial"/>
@@ -3121,6 +3194,7 @@
           <w:ilvl w:val="0"/>
           <w:numId w:val="5"/>
         </w:numPr>
+        <w:ind w:left="1428"/>
         <w:jc w:val="both"/>
         <w:rPr>
           <w:rFonts w:ascii="Arial" w:hAnsi="Arial" w:cs="Arial"/>
@@ -3146,6 +3220,7 @@
           <w:ilvl w:val="0"/>
           <w:numId w:val="5"/>
         </w:numPr>
+        <w:ind w:left="1428"/>
         <w:jc w:val="both"/>
         <w:rPr>
           <w:rFonts w:ascii="Arial" w:hAnsi="Arial" w:cs="Arial"/>
@@ -3171,6 +3246,7 @@
           <w:ilvl w:val="0"/>
           <w:numId w:val="5"/>
         </w:numPr>
+        <w:ind w:left="1428"/>
         <w:jc w:val="both"/>
         <w:rPr>
           <w:rFonts w:ascii="Arial" w:hAnsi="Arial" w:cs="Arial"/>
@@ -3196,6 +3272,7 @@
           <w:ilvl w:val="0"/>
           <w:numId w:val="5"/>
         </w:numPr>
+        <w:ind w:left="1428"/>
         <w:jc w:val="both"/>
         <w:rPr>
           <w:rFonts w:ascii="Arial" w:hAnsi="Arial" w:cs="Arial"/>
@@ -3216,7 +3293,7 @@
     </w:p>
     <w:p>
       <w:pPr>
-        <w:ind w:left="360"/>
+        <w:ind w:left="708"/>
         <w:jc w:val="both"/>
         <w:rPr>
           <w:rFonts w:ascii="Arial" w:hAnsi="Arial" w:cs="Arial"/>
@@ -3242,6 +3319,7 @@
           <w:ilvl w:val="0"/>
           <w:numId w:val="6"/>
         </w:numPr>
+        <w:ind w:left="1428"/>
         <w:jc w:val="both"/>
         <w:rPr>
           <w:rFonts w:ascii="Arial" w:hAnsi="Arial" w:cs="Arial"/>
@@ -3267,6 +3345,7 @@
           <w:ilvl w:val="0"/>
           <w:numId w:val="6"/>
         </w:numPr>
+        <w:ind w:left="1428"/>
         <w:jc w:val="both"/>
         <w:rPr>
           <w:rFonts w:ascii="Arial" w:hAnsi="Arial" w:cs="Arial"/>
@@ -3288,20 +3367,20 @@
     <w:p>
       <w:pPr>
         <w:pStyle w:val="ListParagraph"/>
-        <w:ind w:left="1080"/>
-        <w:jc w:val="both"/>
-        <w:rPr>
-          <w:rFonts w:ascii="Arial" w:hAnsi="Arial" w:cs="Arial"/>
-          <w:sz w:val="24"/>
-          <w:szCs w:val="24"/>
-          <w:lang w:val="nl-NL"/>
-        </w:rPr>
-      </w:pPr>
-    </w:p>
-    <w:p>
-      <w:pPr>
-        <w:pStyle w:val="ListParagraph"/>
-        <w:ind w:left="360"/>
+        <w:ind w:left="1428"/>
+        <w:jc w:val="both"/>
+        <w:rPr>
+          <w:rFonts w:ascii="Arial" w:hAnsi="Arial" w:cs="Arial"/>
+          <w:sz w:val="24"/>
+          <w:szCs w:val="24"/>
+          <w:lang w:val="nl-NL"/>
+        </w:rPr>
+      </w:pPr>
+    </w:p>
+    <w:p>
+      <w:pPr>
+        <w:pStyle w:val="ListParagraph"/>
+        <w:ind w:left="708"/>
         <w:jc w:val="both"/>
         <w:rPr>
           <w:rFonts w:ascii="Arial" w:hAnsi="Arial" w:cs="Arial"/>
@@ -3333,7 +3412,7 @@
     <w:p>
       <w:pPr>
         <w:pStyle w:val="ListParagraph"/>
-        <w:ind w:left="360"/>
+        <w:ind w:left="708"/>
         <w:jc w:val="both"/>
         <w:rPr>
           <w:rFonts w:ascii="Arial" w:hAnsi="Arial" w:cs="Arial"/>
@@ -3370,7 +3449,7 @@
     <w:p>
       <w:pPr>
         <w:pStyle w:val="ListParagraph"/>
-        <w:ind w:left="360"/>
+        <w:ind w:left="708"/>
         <w:jc w:val="both"/>
         <w:rPr>
           <w:rFonts w:ascii="Arial" w:hAnsi="Arial" w:cs="Arial"/>
@@ -3437,23 +3516,24 @@
     <w:p>
       <w:pPr>
         <w:pStyle w:val="ListParagraph"/>
-        <w:ind w:left="360"/>
-        <w:jc w:val="both"/>
-        <w:rPr>
-          <w:rFonts w:ascii="Arial" w:hAnsi="Arial" w:cs="Arial"/>
-          <w:sz w:val="24"/>
-          <w:szCs w:val="24"/>
-          <w:lang w:val="nl-NL"/>
-        </w:rPr>
-      </w:pPr>
-      <w:r>
-        <w:rPr>
-          <w:rFonts w:ascii="Arial" w:hAnsi="Arial" w:cs="Arial"/>
-          <w:b/>
-          <w:sz w:val="24"/>
-          <w:szCs w:val="24"/>
-          <w:lang w:val="nl-NL"/>
-        </w:rPr>
+        <w:ind w:left="708"/>
+        <w:jc w:val="both"/>
+        <w:rPr>
+          <w:rFonts w:ascii="Arial" w:hAnsi="Arial" w:cs="Arial"/>
+          <w:sz w:val="24"/>
+          <w:szCs w:val="24"/>
+          <w:lang w:val="nl-NL"/>
+        </w:rPr>
+      </w:pPr>
+      <w:r>
+        <w:rPr>
+          <w:rFonts w:ascii="Arial" w:hAnsi="Arial" w:cs="Arial"/>
+          <w:b/>
+          <w:sz w:val="24"/>
+          <w:szCs w:val="24"/>
+          <w:lang w:val="nl-NL"/>
+        </w:rPr>
+        <w:lastRenderedPageBreak/>
         <w:t>Context:</w:t>
       </w:r>
       <w:r>
@@ -3496,24 +3576,23 @@
     <w:p>
       <w:pPr>
         <w:pStyle w:val="ListParagraph"/>
-        <w:ind w:left="360"/>
-        <w:jc w:val="both"/>
-        <w:rPr>
-          <w:rFonts w:ascii="Arial" w:hAnsi="Arial" w:cs="Arial"/>
-          <w:sz w:val="24"/>
-          <w:szCs w:val="24"/>
-          <w:lang w:val="nl-NL"/>
-        </w:rPr>
-      </w:pPr>
-      <w:r>
-        <w:rPr>
-          <w:rFonts w:ascii="Arial" w:hAnsi="Arial" w:cs="Arial"/>
-          <w:b/>
-          <w:sz w:val="24"/>
-          <w:szCs w:val="24"/>
-          <w:lang w:val="nl-NL"/>
-        </w:rPr>
-        <w:lastRenderedPageBreak/>
+        <w:ind w:left="708"/>
+        <w:jc w:val="both"/>
+        <w:rPr>
+          <w:rFonts w:ascii="Arial" w:hAnsi="Arial" w:cs="Arial"/>
+          <w:sz w:val="24"/>
+          <w:szCs w:val="24"/>
+          <w:lang w:val="nl-NL"/>
+        </w:rPr>
+      </w:pPr>
+      <w:r>
+        <w:rPr>
+          <w:rFonts w:ascii="Arial" w:hAnsi="Arial" w:cs="Arial"/>
+          <w:b/>
+          <w:sz w:val="24"/>
+          <w:szCs w:val="24"/>
+          <w:lang w:val="nl-NL"/>
+        </w:rPr>
         <w:t xml:space="preserve">Happy flow: </w:t>
       </w:r>
       <w:r>
@@ -3529,7 +3608,7 @@
     <w:p>
       <w:pPr>
         <w:pStyle w:val="ListParagraph"/>
-        <w:ind w:left="360"/>
+        <w:ind w:left="708"/>
         <w:jc w:val="both"/>
         <w:rPr>
           <w:rFonts w:ascii="Arial" w:hAnsi="Arial" w:cs="Arial"/>
@@ -3574,6 +3653,7 @@
     <w:p>
       <w:pPr>
         <w:pStyle w:val="ListParagraph"/>
+        <w:ind w:left="1068"/>
         <w:jc w:val="both"/>
         <w:rPr>
           <w:rFonts w:ascii="Arial" w:hAnsi="Arial" w:cs="Arial"/>
@@ -3624,16 +3704,16 @@
     <w:p>
       <w:pPr>
         <w:pStyle w:val="ListParagraph"/>
-        <w:ind w:left="360"/>
-        <w:jc w:val="both"/>
-        <w:rPr>
-          <w:rFonts w:ascii="Arial" w:hAnsi="Arial" w:cs="Arial"/>
-          <w:sz w:val="24"/>
-          <w:szCs w:val="24"/>
-          <w:lang w:val="nl-NL"/>
-        </w:rPr>
-      </w:pPr>
-      <w:bookmarkStart w:id="1" w:name="_Hlk507625305"/>
+        <w:ind w:left="708"/>
+        <w:jc w:val="both"/>
+        <w:rPr>
+          <w:rFonts w:ascii="Arial" w:hAnsi="Arial" w:cs="Arial"/>
+          <w:sz w:val="24"/>
+          <w:szCs w:val="24"/>
+          <w:lang w:val="nl-NL"/>
+        </w:rPr>
+      </w:pPr>
+      <w:bookmarkStart w:id="0" w:name="_Hlk507625305"/>
       <w:r>
         <w:rPr>
           <w:rFonts w:ascii="Arial" w:hAnsi="Arial" w:cs="Arial"/>
@@ -3684,7 +3764,7 @@
     <w:p>
       <w:pPr>
         <w:pStyle w:val="ListParagraph"/>
-        <w:ind w:left="360"/>
+        <w:ind w:left="708"/>
         <w:jc w:val="both"/>
         <w:rPr>
           <w:rFonts w:ascii="Arial" w:hAnsi="Arial" w:cs="Arial"/>
@@ -3761,7 +3841,7 @@
     <w:p>
       <w:pPr>
         <w:pStyle w:val="ListParagraph"/>
-        <w:ind w:left="360"/>
+        <w:ind w:left="708"/>
         <w:jc w:val="both"/>
         <w:rPr>
           <w:rFonts w:ascii="Arial" w:hAnsi="Arial" w:cs="Arial"/>
@@ -3802,7 +3882,7 @@
     <w:p>
       <w:pPr>
         <w:pStyle w:val="ListParagraph"/>
-        <w:ind w:left="360"/>
+        <w:ind w:left="708"/>
         <w:jc w:val="both"/>
         <w:rPr>
           <w:rFonts w:ascii="Arial" w:hAnsi="Arial" w:cs="Arial"/>
@@ -3828,6 +3908,7 @@
           <w:ilvl w:val="0"/>
           <w:numId w:val="8"/>
         </w:numPr>
+        <w:ind w:left="1428"/>
         <w:jc w:val="both"/>
         <w:rPr>
           <w:rFonts w:ascii="Arial" w:hAnsi="Arial" w:cs="Arial"/>
@@ -3867,6 +3948,7 @@
           <w:ilvl w:val="0"/>
           <w:numId w:val="8"/>
         </w:numPr>
+        <w:ind w:left="1428"/>
         <w:jc w:val="both"/>
         <w:rPr>
           <w:rFonts w:ascii="Arial" w:hAnsi="Arial" w:cs="Arial"/>
@@ -3891,11 +3973,11 @@
         <w:t>ndigd.</w:t>
       </w:r>
     </w:p>
-    <w:bookmarkEnd w:id="1"/>
-    <w:p>
-      <w:pPr>
-        <w:pStyle w:val="ListParagraph"/>
-        <w:ind w:left="360"/>
+    <w:bookmarkEnd w:id="0"/>
+    <w:p>
+      <w:pPr>
+        <w:pStyle w:val="ListParagraph"/>
+        <w:ind w:left="708"/>
         <w:jc w:val="both"/>
         <w:rPr>
           <w:rFonts w:ascii="Arial" w:hAnsi="Arial" w:cs="Arial"/>
@@ -3994,7 +4076,7 @@
     <w:p>
       <w:pPr>
         <w:pStyle w:val="ListParagraph"/>
-        <w:ind w:left="360"/>
+        <w:ind w:left="708"/>
         <w:jc w:val="both"/>
         <w:rPr>
           <w:rFonts w:ascii="Arial" w:hAnsi="Arial" w:cs="Arial"/>
@@ -4071,7 +4153,7 @@
     <w:p>
       <w:pPr>
         <w:pStyle w:val="ListParagraph"/>
-        <w:ind w:left="360"/>
+        <w:ind w:left="708"/>
         <w:jc w:val="both"/>
         <w:rPr>
           <w:rFonts w:ascii="Arial" w:hAnsi="Arial" w:cs="Arial"/>
@@ -4121,7 +4203,7 @@
     <w:p>
       <w:pPr>
         <w:pStyle w:val="ListParagraph"/>
-        <w:ind w:left="360"/>
+        <w:ind w:left="708"/>
         <w:jc w:val="both"/>
         <w:rPr>
           <w:rFonts w:ascii="Arial" w:hAnsi="Arial" w:cs="Arial"/>
@@ -4171,7 +4253,7 @@
     <w:p>
       <w:pPr>
         <w:pStyle w:val="ListParagraph"/>
-        <w:ind w:left="360"/>
+        <w:ind w:left="708"/>
         <w:jc w:val="both"/>
         <w:rPr>
           <w:rFonts w:ascii="Arial" w:hAnsi="Arial" w:cs="Arial"/>
@@ -4204,6 +4286,18 @@
         </w:rPr>
         <w:t>ndigd.</w:t>
       </w:r>
+    </w:p>
+    <w:p>
+      <w:pPr>
+        <w:pStyle w:val="ListParagraph"/>
+        <w:ind w:left="708"/>
+        <w:jc w:val="both"/>
+        <w:rPr>
+          <w:rFonts w:ascii="Arial" w:hAnsi="Arial" w:cs="Arial"/>
+          <w:sz w:val="24"/>
+          <w:szCs w:val="24"/>
+        </w:rPr>
+      </w:pPr>
     </w:p>
     <w:p>
       <w:pPr>
@@ -4285,16 +4379,16 @@
     <w:p>
       <w:pPr>
         <w:pStyle w:val="ListParagraph"/>
-        <w:ind w:left="360"/>
-        <w:jc w:val="both"/>
-        <w:rPr>
-          <w:rFonts w:ascii="Arial" w:hAnsi="Arial" w:cs="Arial"/>
-          <w:sz w:val="24"/>
-          <w:szCs w:val="24"/>
-          <w:lang w:val="nl-NL"/>
-        </w:rPr>
-      </w:pPr>
-      <w:bookmarkStart w:id="2" w:name="_Hlk507623648"/>
+        <w:ind w:left="708"/>
+        <w:jc w:val="both"/>
+        <w:rPr>
+          <w:rFonts w:ascii="Arial" w:hAnsi="Arial" w:cs="Arial"/>
+          <w:sz w:val="24"/>
+          <w:szCs w:val="24"/>
+          <w:lang w:val="nl-NL"/>
+        </w:rPr>
+      </w:pPr>
+      <w:bookmarkStart w:id="1" w:name="_Hlk507623648"/>
       <w:r>
         <w:rPr>
           <w:rFonts w:ascii="Arial" w:hAnsi="Arial" w:cs="Arial"/>
@@ -4327,7 +4421,7 @@
     <w:p>
       <w:pPr>
         <w:pStyle w:val="ListParagraph"/>
-        <w:ind w:left="360"/>
+        <w:ind w:left="708"/>
         <w:jc w:val="both"/>
         <w:rPr>
           <w:rFonts w:ascii="Arial" w:hAnsi="Arial" w:cs="Arial"/>
@@ -4359,7 +4453,7 @@
     <w:p>
       <w:pPr>
         <w:pStyle w:val="ListParagraph"/>
-        <w:ind w:left="360"/>
+        <w:ind w:left="708"/>
         <w:jc w:val="both"/>
         <w:rPr>
           <w:rFonts w:ascii="Arial" w:hAnsi="Arial" w:cs="Arial"/>
@@ -4447,7 +4541,7 @@
     <w:p>
       <w:pPr>
         <w:pStyle w:val="ListParagraph"/>
-        <w:ind w:left="360"/>
+        <w:ind w:left="708"/>
         <w:jc w:val="both"/>
         <w:rPr>
           <w:rFonts w:ascii="Arial" w:hAnsi="Arial" w:cs="Arial"/>
@@ -4473,6 +4567,7 @@
           <w:ilvl w:val="0"/>
           <w:numId w:val="9"/>
         </w:numPr>
+        <w:ind w:left="1428"/>
         <w:jc w:val="both"/>
         <w:rPr>
           <w:rFonts w:ascii="Arial" w:hAnsi="Arial" w:cs="Arial"/>
@@ -4504,6 +4599,7 @@
           <w:ilvl w:val="0"/>
           <w:numId w:val="9"/>
         </w:numPr>
+        <w:ind w:left="1428"/>
         <w:jc w:val="both"/>
         <w:rPr>
           <w:rFonts w:ascii="Arial" w:hAnsi="Arial" w:cs="Arial"/>
@@ -4523,7 +4619,7 @@
     <w:p>
       <w:pPr>
         <w:pStyle w:val="ListParagraph"/>
-        <w:ind w:left="1080"/>
+        <w:ind w:left="1428"/>
         <w:jc w:val="both"/>
         <w:rPr>
           <w:rFonts w:ascii="Arial" w:hAnsi="Arial" w:cs="Arial"/>
@@ -4539,19 +4635,21 @@
           <w:ilvl w:val="0"/>
           <w:numId w:val="4"/>
         </w:numPr>
-        <w:jc w:val="both"/>
-        <w:rPr>
-          <w:rFonts w:ascii="Arial" w:hAnsi="Arial" w:cs="Arial"/>
-          <w:sz w:val="24"/>
-          <w:szCs w:val="24"/>
-        </w:rPr>
-      </w:pPr>
-      <w:r>
-        <w:rPr>
-          <w:rFonts w:ascii="Arial" w:hAnsi="Arial" w:cs="Arial"/>
-          <w:sz w:val="24"/>
-          <w:szCs w:val="24"/>
-        </w:rPr>
+        <w:ind w:left="708"/>
+        <w:jc w:val="both"/>
+        <w:rPr>
+          <w:rFonts w:ascii="Arial" w:hAnsi="Arial" w:cs="Arial"/>
+          <w:sz w:val="24"/>
+          <w:szCs w:val="24"/>
+        </w:rPr>
+      </w:pPr>
+      <w:r>
+        <w:rPr>
+          <w:rFonts w:ascii="Arial" w:hAnsi="Arial" w:cs="Arial"/>
+          <w:sz w:val="24"/>
+          <w:szCs w:val="24"/>
+        </w:rPr>
+        <w:lastRenderedPageBreak/>
         <w:t xml:space="preserve"> Als ik een vraag moet beantwoorden als gewoon teamlid</w:t>
       </w:r>
       <w:r>
@@ -4590,24 +4688,23 @@
     <w:p>
       <w:pPr>
         <w:pStyle w:val="ListParagraph"/>
-        <w:ind w:left="360"/>
-        <w:jc w:val="both"/>
-        <w:rPr>
-          <w:rFonts w:ascii="Arial" w:hAnsi="Arial" w:cs="Arial"/>
-          <w:sz w:val="24"/>
-          <w:szCs w:val="24"/>
-          <w:lang w:val="nl-NL"/>
-        </w:rPr>
-      </w:pPr>
-      <w:r>
-        <w:rPr>
-          <w:rFonts w:ascii="Arial" w:hAnsi="Arial" w:cs="Arial"/>
-          <w:b/>
-          <w:sz w:val="24"/>
-          <w:szCs w:val="24"/>
-          <w:lang w:val="nl-NL"/>
-        </w:rPr>
-        <w:lastRenderedPageBreak/>
+        <w:ind w:left="708"/>
+        <w:jc w:val="both"/>
+        <w:rPr>
+          <w:rFonts w:ascii="Arial" w:hAnsi="Arial" w:cs="Arial"/>
+          <w:sz w:val="24"/>
+          <w:szCs w:val="24"/>
+          <w:lang w:val="nl-NL"/>
+        </w:rPr>
+      </w:pPr>
+      <w:r>
+        <w:rPr>
+          <w:rFonts w:ascii="Arial" w:hAnsi="Arial" w:cs="Arial"/>
+          <w:b/>
+          <w:sz w:val="24"/>
+          <w:szCs w:val="24"/>
+          <w:lang w:val="nl-NL"/>
+        </w:rPr>
         <w:t>Context:</w:t>
       </w:r>
       <w:r>
@@ -4632,7 +4729,7 @@
     <w:p>
       <w:pPr>
         <w:pStyle w:val="ListParagraph"/>
-        <w:ind w:left="360"/>
+        <w:ind w:left="708"/>
         <w:jc w:val="both"/>
         <w:rPr>
           <w:rFonts w:ascii="Arial" w:hAnsi="Arial" w:cs="Arial"/>
@@ -4684,7 +4781,7 @@
     <w:p>
       <w:pPr>
         <w:pStyle w:val="ListParagraph"/>
-        <w:ind w:left="360"/>
+        <w:ind w:left="708"/>
         <w:jc w:val="both"/>
         <w:rPr>
           <w:rFonts w:ascii="Arial" w:hAnsi="Arial" w:cs="Arial"/>
@@ -4726,7 +4823,7 @@
     <w:p>
       <w:pPr>
         <w:pStyle w:val="ListParagraph"/>
-        <w:ind w:left="360"/>
+        <w:ind w:left="708"/>
         <w:jc w:val="both"/>
         <w:rPr>
           <w:rFonts w:ascii="Arial" w:hAnsi="Arial" w:cs="Arial"/>
@@ -4752,6 +4849,7 @@
           <w:ilvl w:val="0"/>
           <w:numId w:val="11"/>
         </w:numPr>
+        <w:ind w:left="1428"/>
         <w:jc w:val="both"/>
         <w:rPr>
           <w:rFonts w:ascii="Arial" w:hAnsi="Arial" w:cs="Arial"/>
@@ -4775,6 +4873,7 @@
           <w:ilvl w:val="0"/>
           <w:numId w:val="11"/>
         </w:numPr>
+        <w:ind w:left="1428"/>
         <w:jc w:val="both"/>
         <w:rPr>
           <w:rFonts w:ascii="Arial" w:hAnsi="Arial" w:cs="Arial"/>
@@ -4794,16 +4893,16 @@
     <w:p>
       <w:pPr>
         <w:pStyle w:val="ListParagraph"/>
-        <w:ind w:left="360"/>
-        <w:jc w:val="both"/>
-        <w:rPr>
-          <w:rFonts w:ascii="Arial" w:hAnsi="Arial" w:cs="Arial"/>
-          <w:sz w:val="24"/>
-          <w:szCs w:val="24"/>
-        </w:rPr>
-      </w:pPr>
-    </w:p>
-    <w:bookmarkEnd w:id="2"/>
+        <w:ind w:left="1428"/>
+        <w:jc w:val="both"/>
+        <w:rPr>
+          <w:rFonts w:ascii="Arial" w:hAnsi="Arial" w:cs="Arial"/>
+          <w:sz w:val="24"/>
+          <w:szCs w:val="24"/>
+        </w:rPr>
+      </w:pPr>
+    </w:p>
+    <w:bookmarkEnd w:id="1"/>
     <w:p>
       <w:pPr>
         <w:pStyle w:val="ListParagraph"/>
@@ -4982,7 +5081,7 @@
     <w:p>
       <w:pPr>
         <w:pStyle w:val="ListParagraph"/>
-        <w:ind w:left="360"/>
+        <w:ind w:left="708"/>
         <w:jc w:val="both"/>
         <w:rPr>
           <w:rFonts w:ascii="Arial" w:hAnsi="Arial" w:cs="Arial"/>
@@ -5104,7 +5203,7 @@
     <w:p>
       <w:pPr>
         <w:pStyle w:val="ListParagraph"/>
-        <w:ind w:left="360"/>
+        <w:ind w:left="708"/>
         <w:jc w:val="both"/>
         <w:rPr>
           <w:rFonts w:ascii="Arial" w:hAnsi="Arial" w:cs="Arial"/>
@@ -5173,7 +5272,7 @@
     <w:p>
       <w:pPr>
         <w:pStyle w:val="ListParagraph"/>
-        <w:ind w:left="360"/>
+        <w:ind w:left="708"/>
         <w:jc w:val="both"/>
         <w:rPr>
           <w:rFonts w:ascii="Arial" w:hAnsi="Arial" w:cs="Arial"/>
@@ -5242,7 +5341,7 @@
     <w:p>
       <w:pPr>
         <w:pStyle w:val="ListParagraph"/>
-        <w:ind w:left="360"/>
+        <w:ind w:left="708"/>
         <w:jc w:val="both"/>
         <w:rPr>
           <w:rFonts w:ascii="Arial" w:hAnsi="Arial" w:cs="Arial"/>
@@ -5268,6 +5367,7 @@
           <w:ilvl w:val="0"/>
           <w:numId w:val="10"/>
         </w:numPr>
+        <w:ind w:left="1428"/>
         <w:jc w:val="both"/>
         <w:rPr>
           <w:rFonts w:ascii="Arial" w:hAnsi="Arial" w:cs="Arial"/>
@@ -5291,6 +5391,7 @@
           <w:ilvl w:val="0"/>
           <w:numId w:val="10"/>
         </w:numPr>
+        <w:ind w:left="1428"/>
         <w:jc w:val="both"/>
         <w:rPr>
           <w:rFonts w:ascii="Arial" w:hAnsi="Arial" w:cs="Arial"/>
@@ -5310,7 +5411,7 @@
     <w:p>
       <w:pPr>
         <w:pStyle w:val="ListParagraph"/>
-        <w:ind w:left="360"/>
+        <w:ind w:left="1428"/>
         <w:jc w:val="both"/>
         <w:rPr>
           <w:rFonts w:ascii="Arial" w:hAnsi="Arial" w:cs="Arial"/>
@@ -5361,16 +5462,16 @@
     <w:p>
       <w:pPr>
         <w:pStyle w:val="ListParagraph"/>
-        <w:ind w:left="360"/>
-        <w:jc w:val="both"/>
-        <w:rPr>
-          <w:rFonts w:ascii="Arial" w:hAnsi="Arial" w:cs="Arial"/>
-          <w:sz w:val="24"/>
-          <w:szCs w:val="24"/>
-          <w:lang w:val="nl-NL"/>
-        </w:rPr>
-      </w:pPr>
-      <w:bookmarkStart w:id="3" w:name="_Hlk507625689"/>
+        <w:ind w:left="708"/>
+        <w:jc w:val="both"/>
+        <w:rPr>
+          <w:rFonts w:ascii="Arial" w:hAnsi="Arial" w:cs="Arial"/>
+          <w:sz w:val="24"/>
+          <w:szCs w:val="24"/>
+          <w:lang w:val="nl-NL"/>
+        </w:rPr>
+      </w:pPr>
+      <w:bookmarkStart w:id="2" w:name="_Hlk507625689"/>
       <w:r>
         <w:rPr>
           <w:rFonts w:ascii="Arial" w:hAnsi="Arial" w:cs="Arial"/>
@@ -5403,7 +5504,7 @@
     <w:p>
       <w:pPr>
         <w:pStyle w:val="ListParagraph"/>
-        <w:ind w:left="360"/>
+        <w:ind w:left="708"/>
         <w:jc w:val="both"/>
         <w:rPr>
           <w:rFonts w:ascii="Arial" w:hAnsi="Arial" w:cs="Arial"/>
@@ -5445,7 +5546,7 @@
     <w:p>
       <w:pPr>
         <w:pStyle w:val="ListParagraph"/>
-        <w:ind w:left="360"/>
+        <w:ind w:left="708"/>
         <w:jc w:val="both"/>
         <w:rPr>
           <w:rFonts w:ascii="Arial" w:hAnsi="Arial" w:cs="Arial"/>
@@ -5487,7 +5588,7 @@
     <w:p>
       <w:pPr>
         <w:pStyle w:val="ListParagraph"/>
-        <w:ind w:left="360"/>
+        <w:ind w:left="708"/>
         <w:jc w:val="both"/>
         <w:rPr>
           <w:rFonts w:ascii="Arial" w:hAnsi="Arial" w:cs="Arial"/>
@@ -5513,6 +5614,7 @@
           <w:ilvl w:val="0"/>
           <w:numId w:val="11"/>
         </w:numPr>
+        <w:ind w:left="1428"/>
         <w:jc w:val="both"/>
         <w:rPr>
           <w:rFonts w:ascii="Arial" w:hAnsi="Arial" w:cs="Arial"/>
@@ -5544,6 +5646,7 @@
           <w:ilvl w:val="0"/>
           <w:numId w:val="11"/>
         </w:numPr>
+        <w:ind w:left="1428"/>
         <w:jc w:val="both"/>
         <w:rPr>
           <w:rFonts w:ascii="Arial" w:hAnsi="Arial" w:cs="Arial"/>
@@ -5560,11 +5663,11 @@
         <w:t>Ik verlaat als member de quiz.</w:t>
       </w:r>
     </w:p>
-    <w:bookmarkEnd w:id="3"/>
-    <w:p>
-      <w:pPr>
-        <w:pStyle w:val="ListParagraph"/>
-        <w:ind w:left="360"/>
+    <w:bookmarkEnd w:id="2"/>
+    <w:p>
+      <w:pPr>
+        <w:pStyle w:val="ListParagraph"/>
+        <w:ind w:left="708"/>
         <w:jc w:val="both"/>
         <w:rPr>
           <w:rFonts w:ascii="Arial" w:hAnsi="Arial" w:cs="Arial"/>
@@ -5593,6 +5696,7 @@
           <w:sz w:val="24"/>
           <w:szCs w:val="24"/>
         </w:rPr>
+        <w:lastRenderedPageBreak/>
         <w:t>Als ik bij de prijsuitreiking ben, wil</w:t>
       </w:r>
       <w:r>
@@ -5623,7 +5727,7 @@
     <w:p>
       <w:pPr>
         <w:pStyle w:val="ListParagraph"/>
-        <w:ind w:left="360"/>
+        <w:ind w:left="708"/>
         <w:jc w:val="both"/>
         <w:rPr>
           <w:rFonts w:ascii="Arial" w:hAnsi="Arial" w:cs="Arial"/>
@@ -5664,7 +5768,7 @@
     <w:p>
       <w:pPr>
         <w:pStyle w:val="ListParagraph"/>
-        <w:ind w:left="360"/>
+        <w:ind w:left="708"/>
         <w:jc w:val="both"/>
         <w:rPr>
           <w:rFonts w:ascii="Arial" w:hAnsi="Arial" w:cs="Arial"/>
@@ -5715,7 +5819,7 @@
     <w:p>
       <w:pPr>
         <w:pStyle w:val="ListParagraph"/>
-        <w:ind w:left="360"/>
+        <w:ind w:left="708"/>
         <w:jc w:val="both"/>
         <w:rPr>
           <w:rFonts w:ascii="Arial" w:hAnsi="Arial" w:cs="Arial"/>
@@ -5757,23 +5861,22 @@
     <w:p>
       <w:pPr>
         <w:pStyle w:val="ListParagraph"/>
-        <w:ind w:left="360"/>
-        <w:jc w:val="both"/>
-        <w:rPr>
-          <w:rFonts w:ascii="Arial" w:hAnsi="Arial" w:cs="Arial"/>
-          <w:b/>
-          <w:sz w:val="24"/>
-          <w:szCs w:val="24"/>
-        </w:rPr>
-      </w:pPr>
-      <w:r>
-        <w:rPr>
-          <w:rFonts w:ascii="Arial" w:hAnsi="Arial" w:cs="Arial"/>
-          <w:b/>
-          <w:sz w:val="24"/>
-          <w:szCs w:val="24"/>
-        </w:rPr>
-        <w:lastRenderedPageBreak/>
+        <w:ind w:left="708"/>
+        <w:jc w:val="both"/>
+        <w:rPr>
+          <w:rFonts w:ascii="Arial" w:hAnsi="Arial" w:cs="Arial"/>
+          <w:b/>
+          <w:sz w:val="24"/>
+          <w:szCs w:val="24"/>
+        </w:rPr>
+      </w:pPr>
+      <w:r>
+        <w:rPr>
+          <w:rFonts w:ascii="Arial" w:hAnsi="Arial" w:cs="Arial"/>
+          <w:b/>
+          <w:sz w:val="24"/>
+          <w:szCs w:val="24"/>
+        </w:rPr>
         <w:t xml:space="preserve">Sad flow: </w:t>
       </w:r>
     </w:p>
@@ -5784,6 +5887,7 @@
           <w:ilvl w:val="0"/>
           <w:numId w:val="12"/>
         </w:numPr>
+        <w:ind w:left="1428"/>
         <w:jc w:val="both"/>
         <w:rPr>
           <w:rFonts w:ascii="Arial" w:hAnsi="Arial" w:cs="Arial"/>
@@ -5808,6 +5912,7 @@
           <w:ilvl w:val="0"/>
           <w:numId w:val="11"/>
         </w:numPr>
+        <w:ind w:left="1428"/>
         <w:jc w:val="both"/>
         <w:rPr>
           <w:rFonts w:ascii="Arial" w:hAnsi="Arial" w:cs="Arial"/>
@@ -5823,6 +5928,20 @@
         </w:rPr>
         <w:t>Ik verlaat als member de quiz.</w:t>
       </w:r>
+    </w:p>
+    <w:p>
+      <w:pPr>
+        <w:pStyle w:val="ListParagraph"/>
+        <w:ind w:left="1428"/>
+        <w:jc w:val="both"/>
+        <w:rPr>
+          <w:rFonts w:ascii="Arial" w:hAnsi="Arial" w:cs="Arial"/>
+          <w:sz w:val="24"/>
+          <w:szCs w:val="24"/>
+        </w:rPr>
+      </w:pPr>
+      <w:bookmarkStart w:id="3" w:name="_GoBack"/>
+      <w:bookmarkEnd w:id="3"/>
     </w:p>
     <w:p>
       <w:pPr>
@@ -5850,7 +5969,7 @@
     <w:p>
       <w:pPr>
         <w:pStyle w:val="ListParagraph"/>
-        <w:ind w:left="360"/>
+        <w:ind w:left="708"/>
         <w:jc w:val="both"/>
         <w:rPr>
           <w:rFonts w:ascii="Arial" w:hAnsi="Arial" w:cs="Arial"/>
@@ -5891,7 +6010,7 @@
     <w:p>
       <w:pPr>
         <w:pStyle w:val="ListParagraph"/>
-        <w:ind w:left="360"/>
+        <w:ind w:left="708"/>
         <w:jc w:val="both"/>
         <w:rPr>
           <w:rFonts w:ascii="Arial" w:hAnsi="Arial" w:cs="Arial"/>
@@ -5942,7 +6061,7 @@
     <w:p>
       <w:pPr>
         <w:pStyle w:val="ListParagraph"/>
-        <w:ind w:left="360"/>
+        <w:ind w:left="708"/>
         <w:jc w:val="both"/>
         <w:rPr>
           <w:rFonts w:ascii="Arial" w:hAnsi="Arial" w:cs="Arial"/>
@@ -5984,7 +6103,7 @@
     <w:p>
       <w:pPr>
         <w:pStyle w:val="ListParagraph"/>
-        <w:ind w:left="360"/>
+        <w:ind w:left="708"/>
         <w:jc w:val="both"/>
         <w:rPr>
           <w:rFonts w:ascii="Arial" w:hAnsi="Arial" w:cs="Arial"/>
@@ -6010,6 +6129,7 @@
           <w:ilvl w:val="0"/>
           <w:numId w:val="11"/>
         </w:numPr>
+        <w:ind w:left="1428"/>
         <w:jc w:val="both"/>
         <w:rPr>
           <w:rFonts w:ascii="Arial" w:hAnsi="Arial" w:cs="Arial"/>
@@ -6033,6 +6153,7 @@
           <w:ilvl w:val="0"/>
           <w:numId w:val="11"/>
         </w:numPr>
+        <w:ind w:left="1428"/>
         <w:jc w:val="both"/>
         <w:rPr>
           <w:rFonts w:ascii="Arial" w:hAnsi="Arial" w:cs="Arial"/>
@@ -6051,6 +6172,7 @@
     </w:p>
     <w:p>
       <w:pPr>
+        <w:ind w:left="348"/>
         <w:jc w:val="both"/>
         <w:rPr>
           <w:rFonts w:ascii="Arial" w:hAnsi="Arial" w:cs="Arial"/>

</xml_diff>

<commit_message>
started with join scene
</commit_message>
<xml_diff>
--- a/Analyse.docx
+++ b/Analyse.docx
@@ -1269,6 +1269,8 @@
         </w:rPr>
         <w:t>.</w:t>
       </w:r>
+      <w:bookmarkStart w:id="0" w:name="_GoBack"/>
+      <w:bookmarkEnd w:id="0"/>
     </w:p>
     <w:p>
       <w:pPr>
@@ -1515,7 +1517,23 @@
           <w:sz w:val="24"/>
           <w:szCs w:val="24"/>
         </w:rPr>
-        <w:t>het soort quiz, het aantal teams en het aantal personen per team.</w:t>
+        <w:t xml:space="preserve">het </w:t>
+      </w:r>
+      <w:r>
+        <w:rPr>
+          <w:rFonts w:ascii="Arial" w:hAnsi="Arial" w:cs="Arial"/>
+          <w:sz w:val="24"/>
+          <w:szCs w:val="24"/>
+        </w:rPr>
+        <w:t>aantal ronden, het aantal vragen per ronde</w:t>
+      </w:r>
+      <w:r>
+        <w:rPr>
+          <w:rFonts w:ascii="Arial" w:hAnsi="Arial" w:cs="Arial"/>
+          <w:sz w:val="24"/>
+          <w:szCs w:val="24"/>
+        </w:rPr>
+        <w:t>, het aantal teams en het aantal personen per team.</w:t>
       </w:r>
     </w:p>
     <w:p>
@@ -3713,7 +3731,7 @@
           <w:lang w:val="nl-NL"/>
         </w:rPr>
       </w:pPr>
-      <w:bookmarkStart w:id="0" w:name="_Hlk507625305"/>
+      <w:bookmarkStart w:id="1" w:name="_Hlk507625305"/>
       <w:r>
         <w:rPr>
           <w:rFonts w:ascii="Arial" w:hAnsi="Arial" w:cs="Arial"/>
@@ -3973,7 +3991,7 @@
         <w:t>ndigd.</w:t>
       </w:r>
     </w:p>
-    <w:bookmarkEnd w:id="0"/>
+    <w:bookmarkEnd w:id="1"/>
     <w:p>
       <w:pPr>
         <w:pStyle w:val="ListParagraph"/>
@@ -4388,7 +4406,7 @@
           <w:lang w:val="nl-NL"/>
         </w:rPr>
       </w:pPr>
-      <w:bookmarkStart w:id="1" w:name="_Hlk507623648"/>
+      <w:bookmarkStart w:id="2" w:name="_Hlk507623648"/>
       <w:r>
         <w:rPr>
           <w:rFonts w:ascii="Arial" w:hAnsi="Arial" w:cs="Arial"/>
@@ -4902,7 +4920,7 @@
         </w:rPr>
       </w:pPr>
     </w:p>
-    <w:bookmarkEnd w:id="1"/>
+    <w:bookmarkEnd w:id="2"/>
     <w:p>
       <w:pPr>
         <w:pStyle w:val="ListParagraph"/>
@@ -5471,7 +5489,7 @@
           <w:lang w:val="nl-NL"/>
         </w:rPr>
       </w:pPr>
-      <w:bookmarkStart w:id="2" w:name="_Hlk507625689"/>
+      <w:bookmarkStart w:id="3" w:name="_Hlk507625689"/>
       <w:r>
         <w:rPr>
           <w:rFonts w:ascii="Arial" w:hAnsi="Arial" w:cs="Arial"/>
@@ -5663,7 +5681,7 @@
         <w:t>Ik verlaat als member de quiz.</w:t>
       </w:r>
     </w:p>
-    <w:bookmarkEnd w:id="2"/>
+    <w:bookmarkEnd w:id="3"/>
     <w:p>
       <w:pPr>
         <w:pStyle w:val="ListParagraph"/>
@@ -5940,8 +5958,6 @@
           <w:szCs w:val="24"/>
         </w:rPr>
       </w:pPr>
-      <w:bookmarkStart w:id="3" w:name="_GoBack"/>
-      <w:bookmarkEnd w:id="3"/>
     </w:p>
     <w:p>
       <w:pPr>

</xml_diff>

<commit_message>
preparations for the meeting after the first sprint
</commit_message>
<xml_diff>
--- a/Analyse.docx
+++ b/Analyse.docx
@@ -458,6 +458,7 @@
       <w:r>
         <w:rPr>
           <w:rFonts w:ascii="Arial" w:hAnsi="Arial" w:cs="Arial"/>
+          <w:color w:val="ED7D31" w:themeColor="accent2"/>
           <w:sz w:val="24"/>
           <w:szCs w:val="24"/>
         </w:rPr>
@@ -466,6 +467,7 @@
       <w:r>
         <w:rPr>
           <w:rFonts w:ascii="Arial" w:hAnsi="Arial" w:cs="Arial"/>
+          <w:color w:val="ED7D31" w:themeColor="accent2"/>
           <w:sz w:val="24"/>
           <w:szCs w:val="24"/>
         </w:rPr>
@@ -474,6 +476,7 @@
       <w:r>
         <w:rPr>
           <w:rFonts w:ascii="Arial" w:hAnsi="Arial" w:cs="Arial"/>
+          <w:color w:val="ED7D31" w:themeColor="accent2"/>
           <w:sz w:val="24"/>
           <w:szCs w:val="24"/>
         </w:rPr>
@@ -482,6 +485,7 @@
       <w:r>
         <w:rPr>
           <w:rFonts w:ascii="Arial" w:hAnsi="Arial" w:cs="Arial"/>
+          <w:color w:val="ED7D31" w:themeColor="accent2"/>
           <w:sz w:val="24"/>
           <w:szCs w:val="24"/>
         </w:rPr>
@@ -490,6 +494,7 @@
       <w:r>
         <w:rPr>
           <w:rFonts w:ascii="Arial" w:hAnsi="Arial" w:cs="Arial"/>
+          <w:color w:val="ED7D31" w:themeColor="accent2"/>
           <w:sz w:val="24"/>
           <w:szCs w:val="24"/>
         </w:rPr>
@@ -498,6 +503,7 @@
       <w:r>
         <w:rPr>
           <w:rFonts w:ascii="Arial" w:hAnsi="Arial" w:cs="Arial"/>
+          <w:color w:val="ED7D31" w:themeColor="accent2"/>
           <w:sz w:val="24"/>
           <w:szCs w:val="24"/>
         </w:rPr>
@@ -506,11 +512,14 @@
       <w:r>
         <w:rPr>
           <w:rFonts w:ascii="Arial" w:hAnsi="Arial" w:cs="Arial"/>
+          <w:color w:val="ED7D31" w:themeColor="accent2"/>
           <w:sz w:val="24"/>
           <w:szCs w:val="24"/>
         </w:rPr>
         <w:t>geven zodat ik mezelf kan identificeren.</w:t>
       </w:r>
+      <w:bookmarkStart w:id="0" w:name="_GoBack"/>
+      <w:bookmarkEnd w:id="0"/>
     </w:p>
     <w:p>
       <w:pPr>
@@ -913,6 +922,7 @@
       <w:r>
         <w:rPr>
           <w:rFonts w:ascii="Arial" w:hAnsi="Arial" w:cs="Arial"/>
+          <w:color w:val="92D050"/>
           <w:sz w:val="24"/>
           <w:szCs w:val="24"/>
         </w:rPr>
@@ -921,6 +931,7 @@
       <w:r>
         <w:rPr>
           <w:rFonts w:ascii="Arial" w:hAnsi="Arial" w:cs="Arial"/>
+          <w:color w:val="92D050"/>
           <w:sz w:val="24"/>
           <w:szCs w:val="24"/>
         </w:rPr>
@@ -929,6 +940,7 @@
       <w:r>
         <w:rPr>
           <w:rFonts w:ascii="Arial" w:hAnsi="Arial" w:cs="Arial"/>
+          <w:color w:val="92D050"/>
           <w:sz w:val="24"/>
           <w:szCs w:val="24"/>
         </w:rPr>
@@ -937,6 +949,7 @@
       <w:r>
         <w:rPr>
           <w:rFonts w:ascii="Arial" w:hAnsi="Arial" w:cs="Arial"/>
+          <w:color w:val="92D050"/>
           <w:sz w:val="24"/>
           <w:szCs w:val="24"/>
         </w:rPr>
@@ -945,6 +958,7 @@
       <w:r>
         <w:rPr>
           <w:rFonts w:ascii="Arial" w:hAnsi="Arial" w:cs="Arial"/>
+          <w:color w:val="92D050"/>
           <w:sz w:val="24"/>
           <w:szCs w:val="24"/>
         </w:rPr>
@@ -953,6 +967,7 @@
       <w:r>
         <w:rPr>
           <w:rFonts w:ascii="Arial" w:hAnsi="Arial" w:cs="Arial"/>
+          <w:color w:val="92D050"/>
           <w:sz w:val="24"/>
           <w:szCs w:val="24"/>
         </w:rPr>
@@ -961,6 +976,7 @@
       <w:r>
         <w:rPr>
           <w:rFonts w:ascii="Arial" w:hAnsi="Arial" w:cs="Arial"/>
+          <w:color w:val="92D050"/>
           <w:sz w:val="24"/>
           <w:szCs w:val="24"/>
         </w:rPr>
@@ -969,6 +985,7 @@
       <w:r>
         <w:rPr>
           <w:rFonts w:ascii="Arial" w:hAnsi="Arial" w:cs="Arial"/>
+          <w:color w:val="92D050"/>
           <w:sz w:val="24"/>
           <w:szCs w:val="24"/>
         </w:rPr>
@@ -977,6 +994,7 @@
       <w:r>
         <w:rPr>
           <w:rFonts w:ascii="Arial" w:hAnsi="Arial" w:cs="Arial"/>
+          <w:color w:val="92D050"/>
           <w:sz w:val="24"/>
           <w:szCs w:val="24"/>
         </w:rPr>
@@ -985,6 +1003,7 @@
       <w:r>
         <w:rPr>
           <w:rFonts w:ascii="Arial" w:hAnsi="Arial" w:cs="Arial"/>
+          <w:color w:val="92D050"/>
           <w:sz w:val="24"/>
           <w:szCs w:val="24"/>
         </w:rPr>
@@ -993,6 +1012,7 @@
       <w:r>
         <w:rPr>
           <w:rFonts w:ascii="Arial" w:hAnsi="Arial" w:cs="Arial"/>
+          <w:color w:val="92D050"/>
           <w:sz w:val="24"/>
           <w:szCs w:val="24"/>
         </w:rPr>
@@ -1001,6 +1021,7 @@
       <w:r>
         <w:rPr>
           <w:rFonts w:ascii="Arial" w:hAnsi="Arial" w:cs="Arial"/>
+          <w:color w:val="92D050"/>
           <w:sz w:val="24"/>
           <w:szCs w:val="24"/>
         </w:rPr>
@@ -1215,6 +1236,7 @@
       <w:r>
         <w:rPr>
           <w:rFonts w:ascii="Arial" w:hAnsi="Arial" w:cs="Arial"/>
+          <w:color w:val="92D050"/>
           <w:sz w:val="24"/>
           <w:szCs w:val="24"/>
         </w:rPr>
@@ -1224,6 +1246,7 @@
       <w:r>
         <w:rPr>
           <w:rFonts w:ascii="Arial" w:hAnsi="Arial" w:cs="Arial"/>
+          <w:color w:val="92D050"/>
           <w:sz w:val="24"/>
           <w:szCs w:val="24"/>
         </w:rPr>
@@ -1232,6 +1255,7 @@
       <w:r>
         <w:rPr>
           <w:rFonts w:ascii="Arial" w:hAnsi="Arial" w:cs="Arial"/>
+          <w:color w:val="92D050"/>
           <w:sz w:val="24"/>
           <w:szCs w:val="24"/>
         </w:rPr>
@@ -1240,6 +1264,7 @@
       <w:r>
         <w:rPr>
           <w:rFonts w:ascii="Arial" w:hAnsi="Arial" w:cs="Arial"/>
+          <w:color w:val="92D050"/>
           <w:sz w:val="24"/>
           <w:szCs w:val="24"/>
         </w:rPr>
@@ -1248,6 +1273,7 @@
       <w:r>
         <w:rPr>
           <w:rFonts w:ascii="Arial" w:hAnsi="Arial" w:cs="Arial"/>
+          <w:color w:val="92D050"/>
           <w:sz w:val="24"/>
           <w:szCs w:val="24"/>
         </w:rPr>
@@ -1256,6 +1282,7 @@
       <w:r>
         <w:rPr>
           <w:rFonts w:ascii="Arial" w:hAnsi="Arial" w:cs="Arial"/>
+          <w:color w:val="92D050"/>
           <w:sz w:val="24"/>
           <w:szCs w:val="24"/>
         </w:rPr>
@@ -1264,13 +1291,12 @@
       <w:r>
         <w:rPr>
           <w:rFonts w:ascii="Arial" w:hAnsi="Arial" w:cs="Arial"/>
+          <w:color w:val="92D050"/>
           <w:sz w:val="24"/>
           <w:szCs w:val="24"/>
         </w:rPr>
         <w:t>.</w:t>
       </w:r>
-      <w:bookmarkStart w:id="0" w:name="_GoBack"/>
-      <w:bookmarkEnd w:id="0"/>
     </w:p>
     <w:p>
       <w:pPr>
@@ -1491,13 +1517,15 @@
         <w:jc w:val="both"/>
         <w:rPr>
           <w:rFonts w:ascii="Arial" w:hAnsi="Arial" w:cs="Arial"/>
-          <w:sz w:val="24"/>
-          <w:szCs w:val="24"/>
-        </w:rPr>
-      </w:pPr>
-      <w:r>
-        <w:rPr>
-          <w:rFonts w:ascii="Arial" w:hAnsi="Arial" w:cs="Arial"/>
+          <w:color w:val="92D050"/>
+          <w:sz w:val="24"/>
+          <w:szCs w:val="24"/>
+        </w:rPr>
+      </w:pPr>
+      <w:r>
+        <w:rPr>
+          <w:rFonts w:ascii="Arial" w:hAnsi="Arial" w:cs="Arial"/>
+          <w:color w:val="92D050"/>
           <w:sz w:val="24"/>
           <w:szCs w:val="24"/>
         </w:rPr>
@@ -1506,6 +1534,7 @@
       <w:r>
         <w:rPr>
           <w:rFonts w:ascii="Arial" w:hAnsi="Arial" w:cs="Arial"/>
+          <w:color w:val="92D050"/>
           <w:sz w:val="24"/>
           <w:szCs w:val="24"/>
         </w:rPr>
@@ -1514,6 +1543,7 @@
       <w:r>
         <w:rPr>
           <w:rFonts w:ascii="Arial" w:hAnsi="Arial" w:cs="Arial"/>
+          <w:color w:val="92D050"/>
           <w:sz w:val="24"/>
           <w:szCs w:val="24"/>
         </w:rPr>
@@ -1522,6 +1552,7 @@
       <w:r>
         <w:rPr>
           <w:rFonts w:ascii="Arial" w:hAnsi="Arial" w:cs="Arial"/>
+          <w:color w:val="92D050"/>
           <w:sz w:val="24"/>
           <w:szCs w:val="24"/>
         </w:rPr>
@@ -1530,6 +1561,7 @@
       <w:r>
         <w:rPr>
           <w:rFonts w:ascii="Arial" w:hAnsi="Arial" w:cs="Arial"/>
+          <w:color w:val="92D050"/>
           <w:sz w:val="24"/>
           <w:szCs w:val="24"/>
         </w:rPr>
@@ -1872,6 +1904,7 @@
       <w:r>
         <w:rPr>
           <w:rFonts w:ascii="Arial" w:hAnsi="Arial" w:cs="Arial"/>
+          <w:color w:val="92D050"/>
           <w:sz w:val="24"/>
           <w:szCs w:val="24"/>
         </w:rPr>
@@ -1880,6 +1913,7 @@
       <w:r>
         <w:rPr>
           <w:rFonts w:ascii="Arial" w:hAnsi="Arial" w:cs="Arial"/>
+          <w:color w:val="92D050"/>
           <w:sz w:val="24"/>
           <w:szCs w:val="24"/>
         </w:rPr>
@@ -1888,6 +1922,7 @@
       <w:r>
         <w:rPr>
           <w:rFonts w:ascii="Arial" w:hAnsi="Arial" w:cs="Arial"/>
+          <w:color w:val="92D050"/>
           <w:sz w:val="24"/>
           <w:szCs w:val="24"/>
         </w:rPr>
@@ -1896,6 +1931,7 @@
       <w:r>
         <w:rPr>
           <w:rFonts w:ascii="Arial" w:hAnsi="Arial" w:cs="Arial"/>
+          <w:color w:val="92D050"/>
           <w:sz w:val="24"/>
           <w:szCs w:val="24"/>
         </w:rPr>
@@ -1904,6 +1940,7 @@
       <w:r>
         <w:rPr>
           <w:rFonts w:ascii="Arial" w:hAnsi="Arial" w:cs="Arial"/>
+          <w:color w:val="92D050"/>
           <w:sz w:val="24"/>
           <w:szCs w:val="24"/>
         </w:rPr>
@@ -1912,6 +1949,7 @@
       <w:r>
         <w:rPr>
           <w:rFonts w:ascii="Arial" w:hAnsi="Arial" w:cs="Arial"/>
+          <w:color w:val="92D050"/>
           <w:sz w:val="24"/>
           <w:szCs w:val="24"/>
         </w:rPr>
@@ -1920,6 +1958,7 @@
       <w:r>
         <w:rPr>
           <w:rFonts w:ascii="Arial" w:hAnsi="Arial" w:cs="Arial"/>
+          <w:color w:val="92D050"/>
           <w:sz w:val="24"/>
           <w:szCs w:val="24"/>
         </w:rPr>
@@ -1928,6 +1967,7 @@
       <w:r>
         <w:rPr>
           <w:rFonts w:ascii="Arial" w:hAnsi="Arial" w:cs="Arial"/>
+          <w:color w:val="92D050"/>
           <w:sz w:val="24"/>
           <w:szCs w:val="24"/>
         </w:rPr>
@@ -1936,6 +1976,7 @@
       <w:r>
         <w:rPr>
           <w:rFonts w:ascii="Arial" w:hAnsi="Arial" w:cs="Arial"/>
+          <w:color w:val="92D050"/>
           <w:sz w:val="24"/>
           <w:szCs w:val="24"/>
         </w:rPr>
@@ -1944,6 +1985,7 @@
       <w:r>
         <w:rPr>
           <w:rFonts w:ascii="Arial" w:hAnsi="Arial" w:cs="Arial"/>
+          <w:color w:val="92D050"/>
           <w:sz w:val="24"/>
           <w:szCs w:val="24"/>
         </w:rPr>
@@ -2199,33 +2241,19 @@
         <w:jc w:val="both"/>
         <w:rPr>
           <w:rFonts w:ascii="Arial" w:hAnsi="Arial" w:cs="Arial"/>
-          <w:sz w:val="24"/>
-          <w:szCs w:val="24"/>
-        </w:rPr>
-      </w:pPr>
-      <w:r>
-        <w:rPr>
-          <w:rFonts w:ascii="Arial" w:hAnsi="Arial" w:cs="Arial"/>
-          <w:sz w:val="24"/>
-          <w:szCs w:val="24"/>
-        </w:rPr>
-        <w:t xml:space="preserve">Als ik een nieuw team wil maken wil ik opties instellen over het team </w:t>
-      </w:r>
-      <w:r>
-        <w:rPr>
-          <w:rFonts w:ascii="Arial" w:hAnsi="Arial" w:cs="Arial"/>
-          <w:sz w:val="24"/>
-          <w:szCs w:val="24"/>
-        </w:rPr>
-        <w:t xml:space="preserve">(zoals teamname en teamcolor) </w:t>
-      </w:r>
-      <w:r>
-        <w:rPr>
-          <w:rFonts w:ascii="Arial" w:hAnsi="Arial" w:cs="Arial"/>
-          <w:sz w:val="24"/>
-          <w:szCs w:val="24"/>
-        </w:rPr>
-        <w:t>zodat er een nieuw team gemaakt wordt.</w:t>
+          <w:color w:val="92D050"/>
+          <w:sz w:val="24"/>
+          <w:szCs w:val="24"/>
+        </w:rPr>
+      </w:pPr>
+      <w:r>
+        <w:rPr>
+          <w:rFonts w:ascii="Arial" w:hAnsi="Arial" w:cs="Arial"/>
+          <w:color w:val="92D050"/>
+          <w:sz w:val="24"/>
+          <w:szCs w:val="24"/>
+        </w:rPr>
+        <w:t>Als ik een nieuw team wil maken wil ik opties instellen over het team (zoals teamname en teamcolor) zodat er een nieuw team gemaakt wordt.</w:t>
       </w:r>
     </w:p>
     <w:p>
@@ -2472,13 +2500,15 @@
         <w:jc w:val="both"/>
         <w:rPr>
           <w:rFonts w:ascii="Arial" w:hAnsi="Arial" w:cs="Arial"/>
-          <w:sz w:val="24"/>
-          <w:szCs w:val="24"/>
-        </w:rPr>
-      </w:pPr>
-      <w:r>
-        <w:rPr>
-          <w:rFonts w:ascii="Arial" w:hAnsi="Arial" w:cs="Arial"/>
+          <w:color w:val="FFC000"/>
+          <w:sz w:val="24"/>
+          <w:szCs w:val="24"/>
+        </w:rPr>
+      </w:pPr>
+      <w:r>
+        <w:rPr>
+          <w:rFonts w:ascii="Arial" w:hAnsi="Arial" w:cs="Arial"/>
+          <w:color w:val="FFC000"/>
           <w:sz w:val="24"/>
           <w:szCs w:val="24"/>
         </w:rPr>
@@ -2487,6 +2517,7 @@
       <w:r>
         <w:rPr>
           <w:rFonts w:ascii="Arial" w:hAnsi="Arial" w:cs="Arial"/>
+          <w:color w:val="FFC000"/>
           <w:sz w:val="24"/>
           <w:szCs w:val="24"/>
         </w:rPr>
@@ -2495,6 +2526,7 @@
       <w:r>
         <w:rPr>
           <w:rFonts w:ascii="Arial" w:hAnsi="Arial" w:cs="Arial"/>
+          <w:color w:val="FFC000"/>
           <w:sz w:val="24"/>
           <w:szCs w:val="24"/>
         </w:rPr>
@@ -2786,37 +2818,24 @@
         <w:jc w:val="both"/>
         <w:rPr>
           <w:rFonts w:ascii="Arial" w:hAnsi="Arial" w:cs="Arial"/>
-          <w:sz w:val="24"/>
-          <w:szCs w:val="24"/>
-        </w:rPr>
-      </w:pPr>
-      <w:r>
-        <w:rPr>
-          <w:rFonts w:ascii="Arial" w:hAnsi="Arial" w:cs="Arial"/>
-          <w:sz w:val="24"/>
-          <w:szCs w:val="24"/>
-        </w:rPr>
-        <w:t xml:space="preserve">Als ik quizmaster ben, </w:t>
-      </w:r>
-      <w:r>
-        <w:rPr>
-          <w:rFonts w:ascii="Arial" w:hAnsi="Arial" w:cs="Arial"/>
-          <w:sz w:val="24"/>
-          <w:szCs w:val="24"/>
-        </w:rPr>
-        <w:t xml:space="preserve">wil ik bij het starten </w:t>
-      </w:r>
-      <w:r>
-        <w:rPr>
-          <w:rFonts w:ascii="Arial" w:hAnsi="Arial" w:cs="Arial"/>
-          <w:sz w:val="24"/>
-          <w:szCs w:val="24"/>
-        </w:rPr>
-        <w:t xml:space="preserve">van een nieuwe ronde </w:t>
-      </w:r>
-      <w:r>
-        <w:rPr>
-          <w:rFonts w:ascii="Arial" w:hAnsi="Arial" w:cs="Arial"/>
+          <w:color w:val="FFC000"/>
+          <w:sz w:val="24"/>
+          <w:szCs w:val="24"/>
+        </w:rPr>
+      </w:pPr>
+      <w:r>
+        <w:rPr>
+          <w:rFonts w:ascii="Arial" w:hAnsi="Arial" w:cs="Arial"/>
+          <w:color w:val="FFC000"/>
+          <w:sz w:val="24"/>
+          <w:szCs w:val="24"/>
+        </w:rPr>
+        <w:t xml:space="preserve">Als ik quizmaster ben, wil ik bij het starten van een nieuwe ronde </w:t>
+      </w:r>
+      <w:r>
+        <w:rPr>
+          <w:rFonts w:ascii="Arial" w:hAnsi="Arial" w:cs="Arial"/>
+          <w:color w:val="FFC000"/>
           <w:sz w:val="24"/>
           <w:szCs w:val="24"/>
         </w:rPr>
@@ -2825,6 +2844,7 @@
       <w:r>
         <w:rPr>
           <w:rFonts w:ascii="Arial" w:hAnsi="Arial" w:cs="Arial"/>
+          <w:color w:val="FFC000"/>
           <w:sz w:val="24"/>
           <w:szCs w:val="24"/>
         </w:rPr>
@@ -2833,6 +2853,7 @@
       <w:r>
         <w:rPr>
           <w:rFonts w:ascii="Arial" w:hAnsi="Arial" w:cs="Arial"/>
+          <w:color w:val="FFC000"/>
           <w:sz w:val="24"/>
           <w:szCs w:val="24"/>
         </w:rPr>
@@ -4653,7 +4674,6 @@
           <w:ilvl w:val="0"/>
           <w:numId w:val="4"/>
         </w:numPr>
-        <w:ind w:left="708"/>
         <w:jc w:val="both"/>
         <w:rPr>
           <w:rFonts w:ascii="Arial" w:hAnsi="Arial" w:cs="Arial"/>
@@ -4931,13 +4951,15 @@
         <w:jc w:val="both"/>
         <w:rPr>
           <w:rFonts w:ascii="Arial" w:hAnsi="Arial" w:cs="Arial"/>
-          <w:sz w:val="24"/>
-          <w:szCs w:val="24"/>
-        </w:rPr>
-      </w:pPr>
-      <w:r>
-        <w:rPr>
-          <w:rFonts w:ascii="Arial" w:hAnsi="Arial" w:cs="Arial"/>
+          <w:color w:val="FFC000"/>
+          <w:sz w:val="24"/>
+          <w:szCs w:val="24"/>
+        </w:rPr>
+      </w:pPr>
+      <w:r>
+        <w:rPr>
+          <w:rFonts w:ascii="Arial" w:hAnsi="Arial" w:cs="Arial"/>
+          <w:color w:val="FFC000"/>
           <w:sz w:val="24"/>
           <w:szCs w:val="24"/>
         </w:rPr>
@@ -4946,6 +4968,7 @@
       <w:r>
         <w:rPr>
           <w:rFonts w:ascii="Arial" w:hAnsi="Arial" w:cs="Arial"/>
+          <w:color w:val="FFC000"/>
           <w:sz w:val="24"/>
           <w:szCs w:val="24"/>
         </w:rPr>
@@ -4954,6 +4977,7 @@
       <w:r>
         <w:rPr>
           <w:rFonts w:ascii="Arial" w:hAnsi="Arial" w:cs="Arial"/>
+          <w:color w:val="FFC000"/>
           <w:sz w:val="24"/>
           <w:szCs w:val="24"/>
         </w:rPr>
@@ -4962,6 +4986,7 @@
       <w:r>
         <w:rPr>
           <w:rFonts w:ascii="Arial" w:hAnsi="Arial" w:cs="Arial"/>
+          <w:color w:val="FFC000"/>
           <w:sz w:val="24"/>
           <w:szCs w:val="24"/>
         </w:rPr>
@@ -4970,6 +4995,7 @@
       <w:r>
         <w:rPr>
           <w:rFonts w:ascii="Arial" w:hAnsi="Arial" w:cs="Arial"/>
+          <w:color w:val="FFC000"/>
           <w:sz w:val="24"/>
           <w:szCs w:val="24"/>
         </w:rPr>
@@ -4978,6 +5004,7 @@
       <w:r>
         <w:rPr>
           <w:rFonts w:ascii="Arial" w:hAnsi="Arial" w:cs="Arial"/>
+          <w:color w:val="FFC000"/>
           <w:sz w:val="24"/>
           <w:szCs w:val="24"/>
         </w:rPr>
@@ -4986,6 +5013,7 @@
       <w:r>
         <w:rPr>
           <w:rFonts w:ascii="Arial" w:hAnsi="Arial" w:cs="Arial"/>
+          <w:color w:val="FFC000"/>
           <w:sz w:val="24"/>
           <w:szCs w:val="24"/>
         </w:rPr>
@@ -4994,6 +5022,7 @@
       <w:r>
         <w:rPr>
           <w:rFonts w:ascii="Arial" w:hAnsi="Arial" w:cs="Arial"/>
+          <w:color w:val="FFC000"/>
           <w:sz w:val="24"/>
           <w:szCs w:val="24"/>
         </w:rPr>
@@ -5002,6 +5031,7 @@
       <w:r>
         <w:rPr>
           <w:rFonts w:ascii="Arial" w:hAnsi="Arial" w:cs="Arial"/>
+          <w:color w:val="FFC000"/>
           <w:sz w:val="24"/>
           <w:szCs w:val="24"/>
         </w:rPr>
@@ -5010,6 +5040,7 @@
       <w:r>
         <w:rPr>
           <w:rFonts w:ascii="Arial" w:hAnsi="Arial" w:cs="Arial"/>
+          <w:color w:val="FFC000"/>
           <w:sz w:val="24"/>
           <w:szCs w:val="24"/>
         </w:rPr>
@@ -5018,6 +5049,7 @@
       <w:r>
         <w:rPr>
           <w:rFonts w:ascii="Arial" w:hAnsi="Arial" w:cs="Arial"/>
+          <w:color w:val="FFC000"/>
           <w:sz w:val="24"/>
           <w:szCs w:val="24"/>
         </w:rPr>
@@ -5026,6 +5058,7 @@
       <w:r>
         <w:rPr>
           <w:rFonts w:ascii="Arial" w:hAnsi="Arial" w:cs="Arial"/>
+          <w:color w:val="FFC000"/>
           <w:sz w:val="24"/>
           <w:szCs w:val="24"/>
         </w:rPr>
@@ -5034,6 +5067,7 @@
       <w:r>
         <w:rPr>
           <w:rFonts w:ascii="Arial" w:hAnsi="Arial" w:cs="Arial"/>
+          <w:color w:val="FFC000"/>
           <w:sz w:val="24"/>
           <w:szCs w:val="24"/>
         </w:rPr>
@@ -5042,6 +5076,7 @@
       <w:r>
         <w:rPr>
           <w:rFonts w:ascii="Arial" w:hAnsi="Arial" w:cs="Arial"/>
+          <w:color w:val="FFC000"/>
           <w:sz w:val="24"/>
           <w:szCs w:val="24"/>
         </w:rPr>
@@ -5050,6 +5085,7 @@
       <w:r>
         <w:rPr>
           <w:rFonts w:ascii="Arial" w:hAnsi="Arial" w:cs="Arial"/>
+          <w:color w:val="FFC000"/>
           <w:sz w:val="24"/>
           <w:szCs w:val="24"/>
         </w:rPr>
@@ -5058,6 +5094,7 @@
       <w:r>
         <w:rPr>
           <w:rFonts w:ascii="Arial" w:hAnsi="Arial" w:cs="Arial"/>
+          <w:color w:val="FFC000"/>
           <w:sz w:val="24"/>
           <w:szCs w:val="24"/>
         </w:rPr>
@@ -5066,6 +5103,7 @@
       <w:r>
         <w:rPr>
           <w:rFonts w:ascii="Arial" w:hAnsi="Arial" w:cs="Arial"/>
+          <w:color w:val="FFC000"/>
           <w:sz w:val="24"/>
           <w:szCs w:val="24"/>
         </w:rPr>
@@ -5074,6 +5112,7 @@
       <w:r>
         <w:rPr>
           <w:rFonts w:ascii="Arial" w:hAnsi="Arial" w:cs="Arial"/>
+          <w:color w:val="FFC000"/>
           <w:sz w:val="24"/>
           <w:szCs w:val="24"/>
         </w:rPr>
@@ -5082,6 +5121,7 @@
       <w:r>
         <w:rPr>
           <w:rFonts w:ascii="Arial" w:hAnsi="Arial" w:cs="Arial"/>
+          <w:color w:val="FFC000"/>
           <w:sz w:val="24"/>
           <w:szCs w:val="24"/>
         </w:rPr>
@@ -5090,6 +5130,7 @@
       <w:r>
         <w:rPr>
           <w:rFonts w:ascii="Arial" w:hAnsi="Arial" w:cs="Arial"/>
+          <w:color w:val="FFC000"/>
           <w:sz w:val="24"/>
           <w:szCs w:val="24"/>
         </w:rPr>
@@ -5448,13 +5489,15 @@
         <w:jc w:val="both"/>
         <w:rPr>
           <w:rFonts w:ascii="Arial" w:hAnsi="Arial" w:cs="Arial"/>
-          <w:sz w:val="24"/>
-          <w:szCs w:val="24"/>
-        </w:rPr>
-      </w:pPr>
-      <w:r>
-        <w:rPr>
-          <w:rFonts w:ascii="Arial" w:hAnsi="Arial" w:cs="Arial"/>
+          <w:color w:val="FFC000"/>
+          <w:sz w:val="24"/>
+          <w:szCs w:val="24"/>
+        </w:rPr>
+      </w:pPr>
+      <w:r>
+        <w:rPr>
+          <w:rFonts w:ascii="Arial" w:hAnsi="Arial" w:cs="Arial"/>
+          <w:color w:val="FFC000"/>
           <w:sz w:val="24"/>
           <w:szCs w:val="24"/>
         </w:rPr>
@@ -5463,6 +5506,7 @@
       <w:r>
         <w:rPr>
           <w:rFonts w:ascii="Arial" w:hAnsi="Arial" w:cs="Arial"/>
+          <w:color w:val="FFC000"/>
           <w:sz w:val="24"/>
           <w:szCs w:val="24"/>
         </w:rPr>
@@ -5471,6 +5515,7 @@
       <w:r>
         <w:rPr>
           <w:rFonts w:ascii="Arial" w:hAnsi="Arial" w:cs="Arial"/>
+          <w:color w:val="FFC000"/>
           <w:sz w:val="24"/>
           <w:szCs w:val="24"/>
         </w:rPr>

</xml_diff>

<commit_message>
bug fix in jointeamcontroller, updated user stories and added back button in scoreboardcontroller
</commit_message>
<xml_diff>
--- a/Analyse.docx
+++ b/Analyse.docx
@@ -451,14 +451,15 @@
         <w:jc w:val="both"/>
         <w:rPr>
           <w:rFonts w:ascii="Arial" w:hAnsi="Arial" w:cs="Arial"/>
-          <w:sz w:val="24"/>
-          <w:szCs w:val="24"/>
-        </w:rPr>
-      </w:pPr>
-      <w:r>
-        <w:rPr>
-          <w:rFonts w:ascii="Arial" w:hAnsi="Arial" w:cs="Arial"/>
-          <w:color w:val="ED7D31" w:themeColor="accent2"/>
+          <w:color w:val="92D050"/>
+          <w:sz w:val="24"/>
+          <w:szCs w:val="24"/>
+        </w:rPr>
+      </w:pPr>
+      <w:r>
+        <w:rPr>
+          <w:rFonts w:ascii="Arial" w:hAnsi="Arial" w:cs="Arial"/>
+          <w:color w:val="92D050"/>
           <w:sz w:val="24"/>
           <w:szCs w:val="24"/>
         </w:rPr>
@@ -467,7 +468,7 @@
       <w:r>
         <w:rPr>
           <w:rFonts w:ascii="Arial" w:hAnsi="Arial" w:cs="Arial"/>
-          <w:color w:val="ED7D31" w:themeColor="accent2"/>
+          <w:color w:val="92D050"/>
           <w:sz w:val="24"/>
           <w:szCs w:val="24"/>
         </w:rPr>
@@ -476,7 +477,7 @@
       <w:r>
         <w:rPr>
           <w:rFonts w:ascii="Arial" w:hAnsi="Arial" w:cs="Arial"/>
-          <w:color w:val="ED7D31" w:themeColor="accent2"/>
+          <w:color w:val="92D050"/>
           <w:sz w:val="24"/>
           <w:szCs w:val="24"/>
         </w:rPr>
@@ -485,7 +486,7 @@
       <w:r>
         <w:rPr>
           <w:rFonts w:ascii="Arial" w:hAnsi="Arial" w:cs="Arial"/>
-          <w:color w:val="ED7D31" w:themeColor="accent2"/>
+          <w:color w:val="92D050"/>
           <w:sz w:val="24"/>
           <w:szCs w:val="24"/>
         </w:rPr>
@@ -494,7 +495,7 @@
       <w:r>
         <w:rPr>
           <w:rFonts w:ascii="Arial" w:hAnsi="Arial" w:cs="Arial"/>
-          <w:color w:val="ED7D31" w:themeColor="accent2"/>
+          <w:color w:val="92D050"/>
           <w:sz w:val="24"/>
           <w:szCs w:val="24"/>
         </w:rPr>
@@ -503,7 +504,7 @@
       <w:r>
         <w:rPr>
           <w:rFonts w:ascii="Arial" w:hAnsi="Arial" w:cs="Arial"/>
-          <w:color w:val="ED7D31" w:themeColor="accent2"/>
+          <w:color w:val="92D050"/>
           <w:sz w:val="24"/>
           <w:szCs w:val="24"/>
         </w:rPr>
@@ -512,7 +513,7 @@
       <w:r>
         <w:rPr>
           <w:rFonts w:ascii="Arial" w:hAnsi="Arial" w:cs="Arial"/>
-          <w:color w:val="ED7D31" w:themeColor="accent2"/>
+          <w:color w:val="92D050"/>
           <w:sz w:val="24"/>
           <w:szCs w:val="24"/>
         </w:rPr>
@@ -929,6 +930,7 @@
         <w:jc w:val="both"/>
         <w:rPr>
           <w:rFonts w:ascii="Arial" w:hAnsi="Arial" w:cs="Arial"/>
+          <w:color w:val="92D050"/>
           <w:sz w:val="24"/>
           <w:szCs w:val="24"/>
         </w:rPr>
@@ -1976,7 +1978,7 @@
           <w:sz w:val="24"/>
           <w:szCs w:val="24"/>
         </w:rPr>
-        <w:t xml:space="preserve">en een “create-new-team”-button </w:t>
+        <w:t>en een “create</w:t>
       </w:r>
       <w:r>
         <w:rPr>
@@ -1985,6 +1987,24 @@
           <w:sz w:val="24"/>
           <w:szCs w:val="24"/>
         </w:rPr>
+        <w:t xml:space="preserve"> </w:t>
+      </w:r>
+      <w:r>
+        <w:rPr>
+          <w:rFonts w:ascii="Arial" w:hAnsi="Arial" w:cs="Arial"/>
+          <w:color w:val="92D050"/>
+          <w:sz w:val="24"/>
+          <w:szCs w:val="24"/>
+        </w:rPr>
+        <w:t xml:space="preserve">team”-button </w:t>
+      </w:r>
+      <w:r>
+        <w:rPr>
+          <w:rFonts w:ascii="Arial" w:hAnsi="Arial" w:cs="Arial"/>
+          <w:color w:val="92D050"/>
+          <w:sz w:val="24"/>
+          <w:szCs w:val="24"/>
+        </w:rPr>
         <w:t xml:space="preserve">zien </w:t>
       </w:r>
       <w:r>
@@ -2012,7 +2032,16 @@
           <w:sz w:val="24"/>
           <w:szCs w:val="24"/>
         </w:rPr>
-        <w:t>guests.</w:t>
+        <w:t>guests</w:t>
+      </w:r>
+      <w:r>
+        <w:rPr>
+          <w:rFonts w:ascii="Arial" w:hAnsi="Arial" w:cs="Arial"/>
+          <w:color w:val="92D050"/>
+          <w:sz w:val="24"/>
+          <w:szCs w:val="24"/>
+        </w:rPr>
+        <w:t>.</w:t>
       </w:r>
     </w:p>
     <w:p>
@@ -2535,6 +2564,7 @@
           <w:sz w:val="24"/>
           <w:szCs w:val="24"/>
         </w:rPr>
+        <w:lastRenderedPageBreak/>
         <w:t>Als ik in een quizroom terecht kom als host</w:t>
       </w:r>
       <w:r>
@@ -3530,55 +3560,28 @@
         <w:jc w:val="both"/>
         <w:rPr>
           <w:rFonts w:ascii="Arial" w:hAnsi="Arial" w:cs="Arial"/>
-          <w:color w:val="ED7D31" w:themeColor="accent2"/>
-          <w:sz w:val="24"/>
-          <w:szCs w:val="24"/>
-        </w:rPr>
-      </w:pPr>
-      <w:r>
-        <w:rPr>
-          <w:rFonts w:ascii="Arial" w:hAnsi="Arial" w:cs="Arial"/>
-          <w:color w:val="ED7D31" w:themeColor="accent2"/>
-          <w:sz w:val="24"/>
-          <w:szCs w:val="24"/>
-        </w:rPr>
-        <w:t>Als de ronde geëindigd is, wil ik een tussentijds scorebord zien met een</w:t>
-      </w:r>
-      <w:r>
-        <w:rPr>
-          <w:rFonts w:ascii="Arial" w:hAnsi="Arial" w:cs="Arial"/>
-          <w:color w:val="ED7D31" w:themeColor="accent2"/>
-          <w:sz w:val="24"/>
-          <w:szCs w:val="24"/>
-        </w:rPr>
-        <w:t xml:space="preserve"> ‘next-round’ knop of een ‘end’ </w:t>
-      </w:r>
-      <w:r>
-        <w:rPr>
-          <w:rFonts w:ascii="Arial" w:hAnsi="Arial" w:cs="Arial"/>
-          <w:color w:val="ED7D31" w:themeColor="accent2"/>
-          <w:sz w:val="24"/>
-          <w:szCs w:val="24"/>
-        </w:rPr>
-        <w:t>knop zodat ik een overzicht heb van de score</w:t>
-      </w:r>
-      <w:r>
-        <w:rPr>
-          <w:rFonts w:ascii="Arial" w:hAnsi="Arial" w:cs="Arial"/>
-          <w:color w:val="ED7D31" w:themeColor="accent2"/>
-          <w:sz w:val="24"/>
-          <w:szCs w:val="24"/>
-        </w:rPr>
-        <w:t>s</w:t>
-      </w:r>
-      <w:r>
-        <w:rPr>
-          <w:rFonts w:ascii="Arial" w:hAnsi="Arial" w:cs="Arial"/>
-          <w:color w:val="ED7D31" w:themeColor="accent2"/>
-          <w:sz w:val="24"/>
-          <w:szCs w:val="24"/>
-        </w:rPr>
-        <w:t xml:space="preserve"> en ofwel de quiz kan eindigen, ofwel een nieuwe ronde kan starten.</w:t>
+          <w:color w:val="92D050"/>
+          <w:sz w:val="24"/>
+          <w:szCs w:val="24"/>
+        </w:rPr>
+      </w:pPr>
+      <w:r>
+        <w:rPr>
+          <w:rFonts w:ascii="Arial" w:hAnsi="Arial" w:cs="Arial"/>
+          <w:color w:val="92D050"/>
+          <w:sz w:val="24"/>
+          <w:szCs w:val="24"/>
+        </w:rPr>
+        <w:t xml:space="preserve">Als de ronde geëindigd is, </w:t>
+      </w:r>
+      <w:r>
+        <w:rPr>
+          <w:rFonts w:ascii="Arial" w:hAnsi="Arial" w:cs="Arial"/>
+          <w:color w:val="92D050"/>
+          <w:sz w:val="24"/>
+          <w:szCs w:val="24"/>
+        </w:rPr>
+        <w:t>wil ik de settings van de volgende ronde bepalen of als de quiz gedaan is, het scoreboard zien.</w:t>
       </w:r>
     </w:p>
     <w:p>
@@ -3601,66 +3604,66 @@
           <w:szCs w:val="24"/>
           <w:lang w:val="nl-NL"/>
         </w:rPr>
+        <w:t>Context:</w:t>
+      </w:r>
+      <w:r>
+        <w:rPr>
+          <w:rFonts w:ascii="Arial" w:hAnsi="Arial" w:cs="Arial"/>
+          <w:sz w:val="24"/>
+          <w:szCs w:val="24"/>
+          <w:lang w:val="nl-NL"/>
+        </w:rPr>
+        <w:t xml:space="preserve"> </w:t>
+      </w:r>
+      <w:r>
+        <w:rPr>
+          <w:rFonts w:ascii="Arial" w:hAnsi="Arial" w:cs="Arial"/>
+          <w:sz w:val="24"/>
+          <w:szCs w:val="24"/>
+          <w:lang w:val="nl-NL"/>
+        </w:rPr>
+        <w:t>I</w:t>
+      </w:r>
+      <w:r>
+        <w:rPr>
+          <w:rFonts w:ascii="Arial" w:hAnsi="Arial" w:cs="Arial"/>
+          <w:sz w:val="24"/>
+          <w:szCs w:val="24"/>
+          <w:lang w:val="nl-NL"/>
+        </w:rPr>
+        <w:t>k ben ingelogd al</w:t>
+      </w:r>
+      <w:r>
+        <w:rPr>
+          <w:rFonts w:ascii="Arial" w:hAnsi="Arial" w:cs="Arial"/>
+          <w:sz w:val="24"/>
+          <w:szCs w:val="24"/>
+          <w:lang w:val="nl-NL"/>
+        </w:rPr>
+        <w:t>s host en de ronde is geëindigd.</w:t>
+      </w:r>
+    </w:p>
+    <w:p>
+      <w:pPr>
+        <w:pStyle w:val="ListParagraph"/>
+        <w:ind w:left="708"/>
+        <w:jc w:val="both"/>
+        <w:rPr>
+          <w:rFonts w:ascii="Arial" w:hAnsi="Arial" w:cs="Arial"/>
+          <w:sz w:val="24"/>
+          <w:szCs w:val="24"/>
+          <w:lang w:val="nl-NL"/>
+        </w:rPr>
+      </w:pPr>
+      <w:r>
+        <w:rPr>
+          <w:rFonts w:ascii="Arial" w:hAnsi="Arial" w:cs="Arial"/>
+          <w:b/>
+          <w:sz w:val="24"/>
+          <w:szCs w:val="24"/>
+          <w:lang w:val="nl-NL"/>
+        </w:rPr>
         <w:lastRenderedPageBreak/>
-        <w:t>Context:</w:t>
-      </w:r>
-      <w:r>
-        <w:rPr>
-          <w:rFonts w:ascii="Arial" w:hAnsi="Arial" w:cs="Arial"/>
-          <w:sz w:val="24"/>
-          <w:szCs w:val="24"/>
-          <w:lang w:val="nl-NL"/>
-        </w:rPr>
-        <w:t xml:space="preserve"> </w:t>
-      </w:r>
-      <w:r>
-        <w:rPr>
-          <w:rFonts w:ascii="Arial" w:hAnsi="Arial" w:cs="Arial"/>
-          <w:sz w:val="24"/>
-          <w:szCs w:val="24"/>
-          <w:lang w:val="nl-NL"/>
-        </w:rPr>
-        <w:t>I</w:t>
-      </w:r>
-      <w:r>
-        <w:rPr>
-          <w:rFonts w:ascii="Arial" w:hAnsi="Arial" w:cs="Arial"/>
-          <w:sz w:val="24"/>
-          <w:szCs w:val="24"/>
-          <w:lang w:val="nl-NL"/>
-        </w:rPr>
-        <w:t>k ben ingelogd al</w:t>
-      </w:r>
-      <w:r>
-        <w:rPr>
-          <w:rFonts w:ascii="Arial" w:hAnsi="Arial" w:cs="Arial"/>
-          <w:sz w:val="24"/>
-          <w:szCs w:val="24"/>
-          <w:lang w:val="nl-NL"/>
-        </w:rPr>
-        <w:t>s host en de ronde is geëindigd.</w:t>
-      </w:r>
-    </w:p>
-    <w:p>
-      <w:pPr>
-        <w:pStyle w:val="ListParagraph"/>
-        <w:ind w:left="708"/>
-        <w:jc w:val="both"/>
-        <w:rPr>
-          <w:rFonts w:ascii="Arial" w:hAnsi="Arial" w:cs="Arial"/>
-          <w:sz w:val="24"/>
-          <w:szCs w:val="24"/>
-          <w:lang w:val="nl-NL"/>
-        </w:rPr>
-      </w:pPr>
-      <w:r>
-        <w:rPr>
-          <w:rFonts w:ascii="Arial" w:hAnsi="Arial" w:cs="Arial"/>
-          <w:b/>
-          <w:sz w:val="24"/>
-          <w:szCs w:val="24"/>
-          <w:lang w:val="nl-NL"/>
-        </w:rPr>
         <w:t xml:space="preserve">Happy flow: </w:t>
       </w:r>
       <w:r>
@@ -3740,13 +3743,15 @@
         <w:jc w:val="both"/>
         <w:rPr>
           <w:rFonts w:ascii="Arial" w:hAnsi="Arial" w:cs="Arial"/>
-          <w:sz w:val="24"/>
-          <w:szCs w:val="24"/>
-        </w:rPr>
-      </w:pPr>
-      <w:r>
-        <w:rPr>
-          <w:rFonts w:ascii="Arial" w:hAnsi="Arial" w:cs="Arial"/>
+          <w:color w:val="FFC000"/>
+          <w:sz w:val="24"/>
+          <w:szCs w:val="24"/>
+        </w:rPr>
+      </w:pPr>
+      <w:r>
+        <w:rPr>
+          <w:rFonts w:ascii="Arial" w:hAnsi="Arial" w:cs="Arial"/>
+          <w:color w:val="FFC000"/>
           <w:sz w:val="24"/>
           <w:szCs w:val="24"/>
         </w:rPr>
@@ -3755,6 +3760,7 @@
       <w:r>
         <w:rPr>
           <w:rFonts w:ascii="Arial" w:hAnsi="Arial" w:cs="Arial"/>
+          <w:color w:val="FFC000"/>
           <w:sz w:val="24"/>
           <w:szCs w:val="24"/>
         </w:rPr>
@@ -3763,6 +3769,7 @@
       <w:r>
         <w:rPr>
           <w:rFonts w:ascii="Arial" w:hAnsi="Arial" w:cs="Arial"/>
+          <w:color w:val="FFC000"/>
           <w:sz w:val="24"/>
           <w:szCs w:val="24"/>
         </w:rPr>
@@ -4064,13 +4071,15 @@
         <w:jc w:val="both"/>
         <w:rPr>
           <w:rFonts w:ascii="Arial" w:hAnsi="Arial" w:cs="Arial"/>
-          <w:sz w:val="24"/>
-          <w:szCs w:val="24"/>
-        </w:rPr>
-      </w:pPr>
-      <w:r>
-        <w:rPr>
-          <w:rFonts w:ascii="Arial" w:hAnsi="Arial" w:cs="Arial"/>
+          <w:color w:val="FF0000"/>
+          <w:sz w:val="24"/>
+          <w:szCs w:val="24"/>
+        </w:rPr>
+      </w:pPr>
+      <w:r>
+        <w:rPr>
+          <w:rFonts w:ascii="Arial" w:hAnsi="Arial" w:cs="Arial"/>
+          <w:color w:val="FF0000"/>
           <w:sz w:val="24"/>
           <w:szCs w:val="24"/>
         </w:rPr>
@@ -4079,6 +4088,7 @@
       <w:r>
         <w:rPr>
           <w:rFonts w:ascii="Arial" w:hAnsi="Arial" w:cs="Arial"/>
+          <w:color w:val="FF0000"/>
           <w:sz w:val="24"/>
           <w:szCs w:val="24"/>
         </w:rPr>
@@ -4087,6 +4097,7 @@
       <w:r>
         <w:rPr>
           <w:rFonts w:ascii="Arial" w:hAnsi="Arial" w:cs="Arial"/>
+          <w:color w:val="FF0000"/>
           <w:sz w:val="24"/>
           <w:szCs w:val="24"/>
         </w:rPr>
@@ -4095,6 +4106,7 @@
       <w:r>
         <w:rPr>
           <w:rFonts w:ascii="Arial" w:hAnsi="Arial" w:cs="Arial"/>
+          <w:color w:val="FF0000"/>
           <w:sz w:val="24"/>
           <w:szCs w:val="24"/>
         </w:rPr>
@@ -4103,6 +4115,7 @@
       <w:r>
         <w:rPr>
           <w:rFonts w:ascii="Arial" w:hAnsi="Arial" w:cs="Arial"/>
+          <w:color w:val="FF0000"/>
           <w:sz w:val="24"/>
           <w:szCs w:val="24"/>
         </w:rPr>
@@ -4111,6 +4124,7 @@
       <w:r>
         <w:rPr>
           <w:rFonts w:ascii="Arial" w:hAnsi="Arial" w:cs="Arial"/>
+          <w:color w:val="FF0000"/>
           <w:sz w:val="24"/>
           <w:szCs w:val="24"/>
         </w:rPr>
@@ -4119,6 +4133,7 @@
       <w:r>
         <w:rPr>
           <w:rFonts w:ascii="Arial" w:hAnsi="Arial" w:cs="Arial"/>
+          <w:color w:val="FF0000"/>
           <w:sz w:val="24"/>
           <w:szCs w:val="24"/>
         </w:rPr>
@@ -4127,6 +4142,7 @@
       <w:r>
         <w:rPr>
           <w:rFonts w:ascii="Arial" w:hAnsi="Arial" w:cs="Arial"/>
+          <w:color w:val="FF0000"/>
           <w:sz w:val="24"/>
           <w:szCs w:val="24"/>
         </w:rPr>
@@ -4135,6 +4151,7 @@
       <w:r>
         <w:rPr>
           <w:rFonts w:ascii="Arial" w:hAnsi="Arial" w:cs="Arial"/>
+          <w:color w:val="FF0000"/>
           <w:sz w:val="24"/>
           <w:szCs w:val="24"/>
         </w:rPr>
@@ -4415,21 +4432,24 @@
         <w:jc w:val="both"/>
         <w:rPr>
           <w:rFonts w:ascii="Arial" w:hAnsi="Arial" w:cs="Arial"/>
-          <w:sz w:val="24"/>
-          <w:szCs w:val="24"/>
-        </w:rPr>
-      </w:pPr>
-      <w:r>
-        <w:rPr>
-          <w:rFonts w:ascii="Arial" w:hAnsi="Arial" w:cs="Arial"/>
-          <w:sz w:val="24"/>
-          <w:szCs w:val="24"/>
-        </w:rPr>
-        <w:t xml:space="preserve"> Al</w:t>
-      </w:r>
-      <w:r>
-        <w:rPr>
-          <w:rFonts w:ascii="Arial" w:hAnsi="Arial" w:cs="Arial"/>
+          <w:color w:val="FFC000"/>
+          <w:sz w:val="24"/>
+          <w:szCs w:val="24"/>
+        </w:rPr>
+      </w:pPr>
+      <w:r>
+        <w:rPr>
+          <w:rFonts w:ascii="Arial" w:hAnsi="Arial" w:cs="Arial"/>
+          <w:color w:val="FFC000"/>
+          <w:sz w:val="24"/>
+          <w:szCs w:val="24"/>
+        </w:rPr>
+        <w:t>Al</w:t>
+      </w:r>
+      <w:r>
+        <w:rPr>
+          <w:rFonts w:ascii="Arial" w:hAnsi="Arial" w:cs="Arial"/>
+          <w:color w:val="FFC000"/>
           <w:sz w:val="24"/>
           <w:szCs w:val="24"/>
         </w:rPr>
@@ -4438,6 +4458,7 @@
       <w:r>
         <w:rPr>
           <w:rFonts w:ascii="Arial" w:hAnsi="Arial" w:cs="Arial"/>
+          <w:color w:val="FFC000"/>
           <w:sz w:val="24"/>
           <w:szCs w:val="24"/>
         </w:rPr>
@@ -4706,32 +4727,25 @@
         <w:jc w:val="both"/>
         <w:rPr>
           <w:rFonts w:ascii="Arial" w:hAnsi="Arial" w:cs="Arial"/>
-          <w:sz w:val="24"/>
-          <w:szCs w:val="24"/>
-        </w:rPr>
-      </w:pPr>
-      <w:r>
-        <w:rPr>
-          <w:rFonts w:ascii="Arial" w:hAnsi="Arial" w:cs="Arial"/>
+          <w:color w:val="FFC000"/>
+          <w:sz w:val="24"/>
+          <w:szCs w:val="24"/>
+        </w:rPr>
+      </w:pPr>
+      <w:r>
+        <w:rPr>
+          <w:rFonts w:ascii="Arial" w:hAnsi="Arial" w:cs="Arial"/>
+          <w:color w:val="FFC000"/>
           <w:sz w:val="24"/>
           <w:szCs w:val="24"/>
         </w:rPr>
         <w:lastRenderedPageBreak/>
-        <w:t xml:space="preserve"> </w:t>
-      </w:r>
-      <w:r>
-        <w:rPr>
-          <w:rFonts w:ascii="Arial" w:hAnsi="Arial" w:cs="Arial"/>
-          <w:color w:val="ED7D31" w:themeColor="accent2"/>
-          <w:sz w:val="24"/>
-          <w:szCs w:val="24"/>
-        </w:rPr>
         <w:t>Als ik een vraag moet beantwoorden als gewoon teamlid</w:t>
       </w:r>
       <w:r>
         <w:rPr>
           <w:rFonts w:ascii="Arial" w:hAnsi="Arial" w:cs="Arial"/>
-          <w:color w:val="ED7D31" w:themeColor="accent2"/>
+          <w:color w:val="FFC000"/>
           <w:sz w:val="24"/>
           <w:szCs w:val="24"/>
         </w:rPr>
@@ -4740,7 +4754,7 @@
       <w:r>
         <w:rPr>
           <w:rFonts w:ascii="Arial" w:hAnsi="Arial" w:cs="Arial"/>
-          <w:color w:val="ED7D31" w:themeColor="accent2"/>
+          <w:color w:val="FFC000"/>
           <w:sz w:val="24"/>
           <w:szCs w:val="24"/>
         </w:rPr>
@@ -4749,7 +4763,7 @@
       <w:r>
         <w:rPr>
           <w:rFonts w:ascii="Arial" w:hAnsi="Arial" w:cs="Arial"/>
-          <w:color w:val="ED7D31" w:themeColor="accent2"/>
+          <w:color w:val="FFC000"/>
           <w:sz w:val="24"/>
           <w:szCs w:val="24"/>
         </w:rPr>
@@ -4758,7 +4772,7 @@
       <w:r>
         <w:rPr>
           <w:rFonts w:ascii="Arial" w:hAnsi="Arial" w:cs="Arial"/>
-          <w:color w:val="ED7D31" w:themeColor="accent2"/>
+          <w:color w:val="FFC000"/>
           <w:sz w:val="24"/>
           <w:szCs w:val="24"/>
         </w:rPr>
@@ -4993,15 +5007,15 @@
         <w:jc w:val="both"/>
         <w:rPr>
           <w:rFonts w:ascii="Arial" w:hAnsi="Arial" w:cs="Arial"/>
-          <w:color w:val="ED7D31" w:themeColor="accent2"/>
-          <w:sz w:val="24"/>
-          <w:szCs w:val="24"/>
-        </w:rPr>
-      </w:pPr>
-      <w:r>
-        <w:rPr>
-          <w:rFonts w:ascii="Arial" w:hAnsi="Arial" w:cs="Arial"/>
-          <w:color w:val="ED7D31" w:themeColor="accent2"/>
+          <w:color w:val="92D050"/>
+          <w:sz w:val="24"/>
+          <w:szCs w:val="24"/>
+        </w:rPr>
+      </w:pPr>
+      <w:r>
+        <w:rPr>
+          <w:rFonts w:ascii="Arial" w:hAnsi="Arial" w:cs="Arial"/>
+          <w:color w:val="92D050"/>
           <w:sz w:val="24"/>
           <w:szCs w:val="24"/>
         </w:rPr>
@@ -5010,7 +5024,7 @@
       <w:r>
         <w:rPr>
           <w:rFonts w:ascii="Arial" w:hAnsi="Arial" w:cs="Arial"/>
-          <w:color w:val="ED7D31" w:themeColor="accent2"/>
+          <w:color w:val="92D050"/>
           <w:sz w:val="24"/>
           <w:szCs w:val="24"/>
         </w:rPr>
@@ -5019,7 +5033,7 @@
       <w:r>
         <w:rPr>
           <w:rFonts w:ascii="Arial" w:hAnsi="Arial" w:cs="Arial"/>
-          <w:color w:val="ED7D31" w:themeColor="accent2"/>
+          <w:color w:val="92D050"/>
           <w:sz w:val="24"/>
           <w:szCs w:val="24"/>
         </w:rPr>
@@ -5028,7 +5042,7 @@
       <w:r>
         <w:rPr>
           <w:rFonts w:ascii="Arial" w:hAnsi="Arial" w:cs="Arial"/>
-          <w:color w:val="ED7D31" w:themeColor="accent2"/>
+          <w:color w:val="92D050"/>
           <w:sz w:val="24"/>
           <w:szCs w:val="24"/>
         </w:rPr>
@@ -5037,7 +5051,7 @@
       <w:r>
         <w:rPr>
           <w:rFonts w:ascii="Arial" w:hAnsi="Arial" w:cs="Arial"/>
-          <w:color w:val="ED7D31" w:themeColor="accent2"/>
+          <w:color w:val="92D050"/>
           <w:sz w:val="24"/>
           <w:szCs w:val="24"/>
         </w:rPr>
@@ -5046,7 +5060,7 @@
       <w:r>
         <w:rPr>
           <w:rFonts w:ascii="Arial" w:hAnsi="Arial" w:cs="Arial"/>
-          <w:color w:val="ED7D31" w:themeColor="accent2"/>
+          <w:color w:val="92D050"/>
           <w:sz w:val="24"/>
           <w:szCs w:val="24"/>
         </w:rPr>
@@ -5055,7 +5069,7 @@
       <w:r>
         <w:rPr>
           <w:rFonts w:ascii="Arial" w:hAnsi="Arial" w:cs="Arial"/>
-          <w:color w:val="ED7D31" w:themeColor="accent2"/>
+          <w:color w:val="92D050"/>
           <w:sz w:val="24"/>
           <w:szCs w:val="24"/>
         </w:rPr>
@@ -5064,7 +5078,7 @@
       <w:r>
         <w:rPr>
           <w:rFonts w:ascii="Arial" w:hAnsi="Arial" w:cs="Arial"/>
-          <w:color w:val="ED7D31" w:themeColor="accent2"/>
+          <w:color w:val="92D050"/>
           <w:sz w:val="24"/>
           <w:szCs w:val="24"/>
         </w:rPr>
@@ -5073,7 +5087,7 @@
       <w:r>
         <w:rPr>
           <w:rFonts w:ascii="Arial" w:hAnsi="Arial" w:cs="Arial"/>
-          <w:color w:val="ED7D31" w:themeColor="accent2"/>
+          <w:color w:val="92D050"/>
           <w:sz w:val="24"/>
           <w:szCs w:val="24"/>
         </w:rPr>
@@ -5082,7 +5096,7 @@
       <w:r>
         <w:rPr>
           <w:rFonts w:ascii="Arial" w:hAnsi="Arial" w:cs="Arial"/>
-          <w:color w:val="ED7D31" w:themeColor="accent2"/>
+          <w:color w:val="92D050"/>
           <w:sz w:val="24"/>
           <w:szCs w:val="24"/>
         </w:rPr>
@@ -5091,7 +5105,7 @@
       <w:r>
         <w:rPr>
           <w:rFonts w:ascii="Arial" w:hAnsi="Arial" w:cs="Arial"/>
-          <w:color w:val="ED7D31" w:themeColor="accent2"/>
+          <w:color w:val="92D050"/>
           <w:sz w:val="24"/>
           <w:szCs w:val="24"/>
         </w:rPr>
@@ -5100,7 +5114,7 @@
       <w:r>
         <w:rPr>
           <w:rFonts w:ascii="Arial" w:hAnsi="Arial" w:cs="Arial"/>
-          <w:color w:val="ED7D31" w:themeColor="accent2"/>
+          <w:color w:val="92D050"/>
           <w:sz w:val="24"/>
           <w:szCs w:val="24"/>
         </w:rPr>
@@ -5109,7 +5123,7 @@
       <w:r>
         <w:rPr>
           <w:rFonts w:ascii="Arial" w:hAnsi="Arial" w:cs="Arial"/>
-          <w:color w:val="ED7D31" w:themeColor="accent2"/>
+          <w:color w:val="92D050"/>
           <w:sz w:val="24"/>
           <w:szCs w:val="24"/>
         </w:rPr>
@@ -5118,7 +5132,7 @@
       <w:r>
         <w:rPr>
           <w:rFonts w:ascii="Arial" w:hAnsi="Arial" w:cs="Arial"/>
-          <w:color w:val="ED7D31" w:themeColor="accent2"/>
+          <w:color w:val="92D050"/>
           <w:sz w:val="24"/>
           <w:szCs w:val="24"/>
         </w:rPr>
@@ -5127,7 +5141,7 @@
       <w:r>
         <w:rPr>
           <w:rFonts w:ascii="Arial" w:hAnsi="Arial" w:cs="Arial"/>
-          <w:color w:val="ED7D31" w:themeColor="accent2"/>
+          <w:color w:val="92D050"/>
           <w:sz w:val="24"/>
           <w:szCs w:val="24"/>
         </w:rPr>
@@ -5136,7 +5150,7 @@
       <w:r>
         <w:rPr>
           <w:rFonts w:ascii="Arial" w:hAnsi="Arial" w:cs="Arial"/>
-          <w:color w:val="ED7D31" w:themeColor="accent2"/>
+          <w:color w:val="92D050"/>
           <w:sz w:val="24"/>
           <w:szCs w:val="24"/>
         </w:rPr>
@@ -5145,7 +5159,7 @@
       <w:r>
         <w:rPr>
           <w:rFonts w:ascii="Arial" w:hAnsi="Arial" w:cs="Arial"/>
-          <w:color w:val="ED7D31" w:themeColor="accent2"/>
+          <w:color w:val="92D050"/>
           <w:sz w:val="24"/>
           <w:szCs w:val="24"/>
         </w:rPr>
@@ -5154,7 +5168,7 @@
       <w:r>
         <w:rPr>
           <w:rFonts w:ascii="Arial" w:hAnsi="Arial" w:cs="Arial"/>
-          <w:color w:val="ED7D31" w:themeColor="accent2"/>
+          <w:color w:val="92D050"/>
           <w:sz w:val="24"/>
           <w:szCs w:val="24"/>
         </w:rPr>
@@ -5163,7 +5177,7 @@
       <w:r>
         <w:rPr>
           <w:rFonts w:ascii="Arial" w:hAnsi="Arial" w:cs="Arial"/>
-          <w:color w:val="ED7D31" w:themeColor="accent2"/>
+          <w:color w:val="92D050"/>
           <w:sz w:val="24"/>
           <w:szCs w:val="24"/>
         </w:rPr>
@@ -5172,7 +5186,7 @@
       <w:r>
         <w:rPr>
           <w:rFonts w:ascii="Arial" w:hAnsi="Arial" w:cs="Arial"/>
-          <w:color w:val="ED7D31" w:themeColor="accent2"/>
+          <w:color w:val="92D050"/>
           <w:sz w:val="24"/>
           <w:szCs w:val="24"/>
         </w:rPr>
@@ -5791,13 +5805,15 @@
         <w:jc w:val="both"/>
         <w:rPr>
           <w:rFonts w:ascii="Arial" w:hAnsi="Arial" w:cs="Arial"/>
-          <w:sz w:val="24"/>
-          <w:szCs w:val="24"/>
-        </w:rPr>
-      </w:pPr>
-      <w:r>
-        <w:rPr>
-          <w:rFonts w:ascii="Arial" w:hAnsi="Arial" w:cs="Arial"/>
+          <w:color w:val="FFC000"/>
+          <w:sz w:val="24"/>
+          <w:szCs w:val="24"/>
+        </w:rPr>
+      </w:pPr>
+      <w:r>
+        <w:rPr>
+          <w:rFonts w:ascii="Arial" w:hAnsi="Arial" w:cs="Arial"/>
+          <w:color w:val="FFC000"/>
           <w:sz w:val="24"/>
           <w:szCs w:val="24"/>
         </w:rPr>
@@ -5807,6 +5823,7 @@
       <w:r>
         <w:rPr>
           <w:rFonts w:ascii="Arial" w:hAnsi="Arial" w:cs="Arial"/>
+          <w:color w:val="FFC000"/>
           <w:sz w:val="24"/>
           <w:szCs w:val="24"/>
         </w:rPr>
@@ -5815,6 +5832,7 @@
       <w:r>
         <w:rPr>
           <w:rFonts w:ascii="Arial" w:hAnsi="Arial" w:cs="Arial"/>
+          <w:color w:val="FFC000"/>
           <w:sz w:val="24"/>
           <w:szCs w:val="24"/>
         </w:rPr>
@@ -5823,13 +5841,12 @@
       <w:r>
         <w:rPr>
           <w:rFonts w:ascii="Arial" w:hAnsi="Arial" w:cs="Arial"/>
+          <w:color w:val="FFC000"/>
           <w:sz w:val="24"/>
           <w:szCs w:val="24"/>
         </w:rPr>
         <w:t xml:space="preserve"> zodat ik weet wie welke prijzen krijgt.</w:t>
       </w:r>
-      <w:bookmarkStart w:id="3" w:name="_GoBack"/>
-      <w:bookmarkEnd w:id="3"/>
     </w:p>
     <w:p>
       <w:pPr>
@@ -6058,13 +6075,15 @@
         <w:jc w:val="both"/>
         <w:rPr>
           <w:rFonts w:ascii="Arial" w:hAnsi="Arial" w:cs="Arial"/>
-          <w:sz w:val="24"/>
-          <w:szCs w:val="24"/>
-        </w:rPr>
-      </w:pPr>
-      <w:r>
-        <w:rPr>
-          <w:rFonts w:ascii="Arial" w:hAnsi="Arial" w:cs="Arial"/>
+          <w:color w:val="FF0000"/>
+          <w:sz w:val="24"/>
+          <w:szCs w:val="24"/>
+        </w:rPr>
+      </w:pPr>
+      <w:r>
+        <w:rPr>
+          <w:rFonts w:ascii="Arial" w:hAnsi="Arial" w:cs="Arial"/>
+          <w:color w:val="FF0000"/>
           <w:sz w:val="24"/>
           <w:szCs w:val="24"/>
         </w:rPr>
@@ -6285,6 +6304,8 @@
           <w:szCs w:val="24"/>
         </w:rPr>
       </w:pPr>
+      <w:bookmarkStart w:id="3" w:name="_GoBack"/>
+      <w:bookmarkEnd w:id="3"/>
     </w:p>
     <w:sectPr>
       <w:pgSz w:w="11906" w:h="16838"/>

</xml_diff>